<commit_message>
nmv 24 10 2024
</commit_message>
<xml_diff>
--- a/AraNyaka/TA 7-8 Malayalam Corrections.docx
+++ b/AraNyaka/TA 7-8 Malayalam Corrections.docx
@@ -1,9 +1,575 @@
 
 <file path=word/document.xml><?xml version="1.0" encoding="utf-8"?>
-<w:document xmlns:wpc="http://schemas.microsoft.com/office/word/2010/wordprocessingCanvas" xmlns:cx="http://schemas.microsoft.com/office/drawing/2014/chartex" xmlns:cx1="http://schemas.microsoft.com/office/drawing/2015/9/8/chartex" xmlns:cx2="http://schemas.microsoft.com/office/drawing/2015/10/21/chartex" xmlns:cx3="http://schemas.microsoft.com/office/drawing/2016/5/9/chartex" xmlns:cx4="http://schemas.microsoft.com/office/drawing/2016/5/10/chartex" xmlns:cx5="http://schemas.microsoft.com/office/drawing/2016/5/11/chartex" xmlns:cx6="http://schemas.microsoft.com/office/drawing/2016/5/12/chartex" xmlns:cx7="http://schemas.microsoft.com/office/drawing/2016/5/13/chartex" xmlns:cx8="http://schemas.microsoft.com/office/drawing/2016/5/14/chartex" xmlns:mc="http://schemas.openxmlformats.org/markup-compatibility/2006" xmlns:aink="http://schemas.microsoft.com/office/drawing/2016/ink" xmlns:am3d="http://schemas.microsoft.com/office/drawing/2017/model3d" xmlns:o="urn:schemas-microsoft-com:office:office" xmlns:r="http://schemas.openxmlformats.org/officeDocument/2006/relationships" xmlns:m="http://schemas.openxmlformats.org/officeDocument/2006/math" xmlns:v="urn:schemas-microsoft-com:vml" xmlns:wp14="http://schemas.microsoft.com/office/word/2010/wordprocessingDrawing" xmlns:wp="http://schemas.openxmlformats.org/drawingml/2006/wordprocessingDrawing" xmlns:w10="urn:schemas-microsoft-com:office:word" xmlns:w="http://schemas.openxmlformats.org/wordprocessingml/2006/main" xmlns:w14="http://schemas.microsoft.com/office/word/2010/wordml" xmlns:w15="http://schemas.microsoft.com/office/word/2012/wordml" xmlns:w16cex="http://schemas.microsoft.com/office/word/2018/wordml/cex" xmlns:w16cid="http://schemas.microsoft.com/office/word/2016/wordml/cid" xmlns:w16="http://schemas.microsoft.com/office/word/2018/wordml" xmlns:w16se="http://schemas.microsoft.com/office/word/2015/wordml/symex" xmlns:wpg="http://schemas.microsoft.com/office/word/2010/wordprocessingGroup" xmlns:wpi="http://schemas.microsoft.com/office/word/2010/wordprocessingInk" xmlns:wne="http://schemas.microsoft.com/office/word/2006/wordml" xmlns:wps="http://schemas.microsoft.com/office/word/2010/wordprocessingShape" mc:Ignorable="w14 w15 w16se w16cid w16 w16cex wp14">
+<w:document xmlns:wpc="http://schemas.microsoft.com/office/word/2010/wordprocessingCanvas" xmlns:cx="http://schemas.microsoft.com/office/drawing/2014/chartex" xmlns:cx1="http://schemas.microsoft.com/office/drawing/2015/9/8/chartex" xmlns:cx2="http://schemas.microsoft.com/office/drawing/2015/10/21/chartex" xmlns:cx3="http://schemas.microsoft.com/office/drawing/2016/5/9/chartex" xmlns:cx4="http://schemas.microsoft.com/office/drawing/2016/5/10/chartex" xmlns:cx5="http://schemas.microsoft.com/office/drawing/2016/5/11/chartex" xmlns:cx6="http://schemas.microsoft.com/office/drawing/2016/5/12/chartex" xmlns:cx7="http://schemas.microsoft.com/office/drawing/2016/5/13/chartex" xmlns:cx8="http://schemas.microsoft.com/office/drawing/2016/5/14/chartex" xmlns:mc="http://schemas.openxmlformats.org/markup-compatibility/2006" xmlns:aink="http://schemas.microsoft.com/office/drawing/2016/ink" xmlns:am3d="http://schemas.microsoft.com/office/drawing/2017/model3d" xmlns:o="urn:schemas-microsoft-com:office:office" xmlns:oel="http://schemas.microsoft.com/office/2019/extlst" xmlns:r="http://schemas.openxmlformats.org/officeDocument/2006/relationships" xmlns:m="http://schemas.openxmlformats.org/officeDocument/2006/math" xmlns:v="urn:schemas-microsoft-com:vml" xmlns:wp14="http://schemas.microsoft.com/office/word/2010/wordprocessingDrawing" xmlns:wp="http://schemas.openxmlformats.org/drawingml/2006/wordprocessingDrawing" xmlns:w10="urn:schemas-microsoft-com:office:word" xmlns:w="http://schemas.openxmlformats.org/wordprocessingml/2006/main" xmlns:w14="http://schemas.microsoft.com/office/word/2010/wordml" xmlns:w15="http://schemas.microsoft.com/office/word/2012/wordml" xmlns:w16cex="http://schemas.microsoft.com/office/word/2018/wordml/cex" xmlns:w16cid="http://schemas.microsoft.com/office/word/2016/wordml/cid" xmlns:w16="http://schemas.microsoft.com/office/word/2018/wordml" xmlns:w16du="http://schemas.microsoft.com/office/word/2023/wordml/word16du" xmlns:w16sdtdh="http://schemas.microsoft.com/office/word/2020/wordml/sdtdatahash" xmlns:w16se="http://schemas.microsoft.com/office/word/2015/wordml/symex" xmlns:wpg="http://schemas.microsoft.com/office/word/2010/wordprocessingGroup" xmlns:wpi="http://schemas.microsoft.com/office/word/2010/wordprocessingInk" xmlns:wne="http://schemas.microsoft.com/office/word/2006/wordml" xmlns:wps="http://schemas.microsoft.com/office/word/2010/wordprocessingShape" mc:Ignorable="w14 w15 w16se w16cid w16 w16cex w16sdtdh w16du wp14">
   <w:body>
     <w:p>
       <w:pPr>
+        <w:spacing w:before="0" w:line="240" w:lineRule="auto"/>
+        <w:jc w:val="center"/>
+        <w:rPr>
+          <w:b/>
+          <w:bCs/>
+          <w:sz w:val="32"/>
+          <w:szCs w:val="32"/>
+          <w:u w:val="single"/>
+        </w:rPr>
+      </w:pPr>
+      <w:r>
+        <w:rPr>
+          <w:b/>
+          <w:bCs/>
+          <w:sz w:val="32"/>
+          <w:szCs w:val="32"/>
+          <w:u w:val="single"/>
+        </w:rPr>
+        <w:t xml:space="preserve">TaittirIya Aranyakam- TA 7 &amp; 8  </w:t>
+      </w:r>
+    </w:p>
+    <w:p>
+      <w:pPr>
+        <w:spacing w:before="0" w:line="240" w:lineRule="auto"/>
+        <w:jc w:val="center"/>
+        <w:rPr>
+          <w:b/>
+          <w:bCs/>
+          <w:sz w:val="32"/>
+          <w:szCs w:val="32"/>
+          <w:u w:val="single"/>
+        </w:rPr>
+      </w:pPr>
+      <w:r>
+        <w:rPr>
+          <w:b/>
+          <w:bCs/>
+          <w:sz w:val="32"/>
+          <w:szCs w:val="32"/>
+          <w:u w:val="single"/>
+        </w:rPr>
+        <w:t xml:space="preserve">Malayalam </w:t>
+      </w:r>
+      <w:r>
+        <w:rPr>
+          <w:b/>
+          <w:bCs/>
+          <w:sz w:val="32"/>
+          <w:szCs w:val="32"/>
+          <w:u w:val="single"/>
+        </w:rPr>
+        <w:t>Corrections –</w:t>
+      </w:r>
+      <w:r>
+        <w:rPr>
+          <w:b/>
+          <w:bCs/>
+          <w:sz w:val="32"/>
+          <w:szCs w:val="32"/>
+          <w:u w:val="single"/>
+        </w:rPr>
+        <w:t xml:space="preserve"> </w:t>
+      </w:r>
+      <w:r>
+        <w:rPr>
+          <w:b/>
+          <w:bCs/>
+          <w:sz w:val="32"/>
+          <w:szCs w:val="32"/>
+          <w:u w:val="single"/>
+        </w:rPr>
+        <w:t xml:space="preserve">Observed till </w:t>
+      </w:r>
+      <w:r>
+        <w:rPr>
+          <w:b/>
+          <w:bCs/>
+          <w:sz w:val="32"/>
+          <w:szCs w:val="32"/>
+          <w:highlight w:val="red"/>
+          <w:u w:val="single"/>
+        </w:rPr>
+        <w:t>???</w:t>
+      </w:r>
+    </w:p>
+    <w:p>
+      <w:pPr>
+        <w:jc w:val="center"/>
+        <w:rPr>
+          <w:b/>
+          <w:bCs/>
+        </w:rPr>
+      </w:pPr>
+      <w:r>
+        <w:rPr>
+          <w:b/>
+          <w:bCs/>
+        </w:rPr>
+        <w:t xml:space="preserve">(ignore those which are already incorporated in your book’s version and date). </w:t>
+      </w:r>
+      <w:r>
+        <w:rPr>
+          <w:b/>
+          <w:bCs/>
+        </w:rPr>
+        <w:br/>
+        <w:t>Kindly refer to your Guru for the differences in Swaram marking between various sources.</w:t>
+      </w:r>
+    </w:p>
+    <w:tbl>
+      <w:tblPr>
+        <w:tblW w:w="14083" w:type="dxa"/>
+        <w:tblInd w:w="-792" w:type="dxa"/>
+        <w:tblBorders>
+          <w:top w:val="single" w:sz="4" w:space="0" w:color="000000"/>
+          <w:left w:val="single" w:sz="4" w:space="0" w:color="000000"/>
+          <w:bottom w:val="single" w:sz="4" w:space="0" w:color="000000"/>
+          <w:right w:val="single" w:sz="4" w:space="0" w:color="000000"/>
+          <w:insideH w:val="single" w:sz="4" w:space="0" w:color="000000"/>
+          <w:insideV w:val="single" w:sz="4" w:space="0" w:color="000000"/>
+        </w:tblBorders>
+        <w:tblLook w:val="04A0" w:firstRow="1" w:lastRow="0" w:firstColumn="1" w:lastColumn="0" w:noHBand="0" w:noVBand="1"/>
+      </w:tblPr>
+      <w:tblGrid>
+        <w:gridCol w:w="3735"/>
+        <w:gridCol w:w="5103"/>
+        <w:gridCol w:w="5245"/>
+      </w:tblGrid>
+      <w:tr>
+        <w:tc>
+          <w:tcPr>
+            <w:tcW w:w="3735" w:type="dxa"/>
+          </w:tcPr>
+          <w:p>
+            <w:pPr>
+              <w:spacing w:before="0" w:line="240" w:lineRule="auto"/>
+              <w:jc w:val="center"/>
+              <w:rPr>
+                <w:sz w:val="32"/>
+                <w:szCs w:val="32"/>
+              </w:rPr>
+            </w:pPr>
+            <w:r>
+              <w:rPr>
+                <w:sz w:val="32"/>
+                <w:szCs w:val="32"/>
+              </w:rPr>
+              <w:t>Section, Paragraph</w:t>
+            </w:r>
+          </w:p>
+          <w:p>
+            <w:pPr>
+              <w:spacing w:before="0" w:line="240" w:lineRule="auto"/>
+              <w:jc w:val="center"/>
+              <w:rPr>
+                <w:sz w:val="32"/>
+                <w:szCs w:val="32"/>
+              </w:rPr>
+            </w:pPr>
+            <w:r>
+              <w:rPr>
+                <w:sz w:val="32"/>
+                <w:szCs w:val="32"/>
+              </w:rPr>
+              <w:t>Reference</w:t>
+            </w:r>
+          </w:p>
+        </w:tc>
+        <w:tc>
+          <w:tcPr>
+            <w:tcW w:w="5103" w:type="dxa"/>
+          </w:tcPr>
+          <w:p>
+            <w:pPr>
+              <w:spacing w:before="0" w:line="240" w:lineRule="auto"/>
+              <w:jc w:val="center"/>
+              <w:rPr>
+                <w:sz w:val="32"/>
+                <w:szCs w:val="32"/>
+              </w:rPr>
+            </w:pPr>
+            <w:r>
+              <w:rPr>
+                <w:sz w:val="32"/>
+                <w:szCs w:val="32"/>
+              </w:rPr>
+              <w:t>As Printed</w:t>
+            </w:r>
+          </w:p>
+        </w:tc>
+        <w:tc>
+          <w:tcPr>
+            <w:tcW w:w="5245" w:type="dxa"/>
+          </w:tcPr>
+          <w:p>
+            <w:pPr>
+              <w:spacing w:before="0" w:line="240" w:lineRule="auto"/>
+              <w:ind w:right="-18"/>
+              <w:jc w:val="center"/>
+              <w:rPr>
+                <w:sz w:val="32"/>
+                <w:szCs w:val="32"/>
+              </w:rPr>
+            </w:pPr>
+            <w:r>
+              <w:rPr>
+                <w:sz w:val="32"/>
+                <w:szCs w:val="32"/>
+              </w:rPr>
+              <w:t>To be read as or corrected as</w:t>
+            </w:r>
+          </w:p>
+          <w:p>
+            <w:pPr>
+              <w:spacing w:before="0" w:line="240" w:lineRule="auto"/>
+              <w:ind w:right="-18"/>
+              <w:jc w:val="center"/>
+              <w:rPr>
+                <w:sz w:val="32"/>
+                <w:szCs w:val="32"/>
+              </w:rPr>
+            </w:pPr>
+            <w:r>
+              <w:rPr>
+                <w:sz w:val="32"/>
+                <w:szCs w:val="32"/>
+              </w:rPr>
+              <w:t>(Comments and analysis)</w:t>
+            </w:r>
+          </w:p>
+        </w:tc>
+      </w:tr>
+      <w:tr>
+        <w:tc>
+          <w:tcPr>
+            <w:tcW w:w="3735" w:type="dxa"/>
+            <w:tcBorders>
+              <w:top w:val="single" w:sz="4" w:space="0" w:color="000000"/>
+              <w:left w:val="single" w:sz="4" w:space="0" w:color="000000"/>
+              <w:bottom w:val="single" w:sz="4" w:space="0" w:color="000000"/>
+              <w:right w:val="single" w:sz="4" w:space="0" w:color="000000"/>
+            </w:tcBorders>
+          </w:tcPr>
+          <w:p>
+            <w:pPr>
+              <w:spacing w:before="0" w:line="240" w:lineRule="auto"/>
+              <w:rPr>
+                <w:b/>
+                <w:bCs/>
+                <w:sz w:val="28"/>
+                <w:szCs w:val="28"/>
+              </w:rPr>
+            </w:pPr>
+            <w:r>
+              <w:rPr>
+                <w:b/>
+                <w:bCs/>
+                <w:sz w:val="28"/>
+                <w:szCs w:val="28"/>
+              </w:rPr>
+              <w:t>TA 7.1</w:t>
+            </w:r>
+            <w:r>
+              <w:rPr>
+                <w:b/>
+                <w:bCs/>
+                <w:sz w:val="28"/>
+                <w:szCs w:val="28"/>
+              </w:rPr>
+              <w:t>9</w:t>
+            </w:r>
+            <w:r>
+              <w:rPr>
+                <w:b/>
+                <w:bCs/>
+                <w:sz w:val="28"/>
+                <w:szCs w:val="28"/>
+              </w:rPr>
+              <w:t>.1</w:t>
+            </w:r>
+          </w:p>
+          <w:p>
+            <w:pPr>
+              <w:spacing w:before="0" w:line="240" w:lineRule="auto"/>
+              <w:rPr>
+                <w:b/>
+                <w:bCs/>
+                <w:sz w:val="28"/>
+                <w:szCs w:val="28"/>
+              </w:rPr>
+            </w:pPr>
+            <w:r>
+              <w:rPr>
+                <w:b/>
+                <w:bCs/>
+                <w:sz w:val="28"/>
+                <w:szCs w:val="28"/>
+              </w:rPr>
+              <w:t>Last Statement</w:t>
+            </w:r>
+            <w:r>
+              <w:rPr>
+                <w:b/>
+                <w:bCs/>
+                <w:sz w:val="28"/>
+                <w:szCs w:val="28"/>
+              </w:rPr>
+              <w:t xml:space="preserve"> </w:t>
+            </w:r>
+          </w:p>
+          <w:p>
+            <w:pPr>
+              <w:spacing w:before="0" w:line="252" w:lineRule="auto"/>
+              <w:rPr>
+                <w:sz w:val="28"/>
+                <w:szCs w:val="28"/>
+              </w:rPr>
+            </w:pPr>
+            <w:r>
+              <w:rPr>
+                <w:b/>
+                <w:bCs/>
+                <w:sz w:val="28"/>
+                <w:szCs w:val="28"/>
+              </w:rPr>
+              <w:t>58</w:t>
+            </w:r>
+            <w:r>
+              <w:rPr>
+                <w:b/>
+                <w:bCs/>
+                <w:sz w:val="28"/>
+                <w:szCs w:val="28"/>
+              </w:rPr>
+              <w:t>th Dasini</w:t>
+            </w:r>
+          </w:p>
+        </w:tc>
+        <w:tc>
+          <w:tcPr>
+            <w:tcW w:w="5103" w:type="dxa"/>
+            <w:tcBorders>
+              <w:top w:val="single" w:sz="4" w:space="0" w:color="000000"/>
+              <w:left w:val="single" w:sz="4" w:space="0" w:color="000000"/>
+              <w:bottom w:val="single" w:sz="4" w:space="0" w:color="000000"/>
+              <w:right w:val="single" w:sz="4" w:space="0" w:color="000000"/>
+            </w:tcBorders>
+          </w:tcPr>
+          <w:p>
+            <w:pPr>
+              <w:spacing w:before="0" w:line="252" w:lineRule="auto"/>
+              <w:rPr>
+                <w:rFonts w:ascii="BRH Devanagari Extra" w:hAnsi="BRH Devanagari Extra" w:cs="BRH Devanagari Extra"/>
+                <w:sz w:val="40"/>
+                <w:szCs w:val="40"/>
+              </w:rPr>
+            </w:pPr>
+            <w:r>
+              <w:rPr>
+                <w:rFonts w:ascii="BRH Malayalam Extra" w:eastAsia="Times New Roman" w:hAnsi="BRH Malayalam Extra" w:cs="BRH Malayalam Extra"/>
+                <w:color w:val="000000"/>
+                <w:sz w:val="40"/>
+                <w:szCs w:val="40"/>
+                <w:lang w:val="en-IN" w:eastAsia="en-IN" w:bidi="ml-IN"/>
+              </w:rPr>
+              <w:t>öc¡</w:t>
+            </w:r>
+            <w:r>
+              <w:rPr>
+                <w:rFonts w:ascii="BRH Malayalam Extra" w:eastAsia="Times New Roman" w:hAnsi="BRH Malayalam Extra" w:cs="BRH Malayalam Extra"/>
+                <w:color w:val="000000"/>
+                <w:sz w:val="34"/>
+                <w:szCs w:val="40"/>
+                <w:lang w:val="en-IN" w:eastAsia="en-IN" w:bidi="ml-IN"/>
+              </w:rPr>
+              <w:t>–</w:t>
+            </w:r>
+            <w:r>
+              <w:rPr>
+                <w:rFonts w:ascii="BRH Malayalam Extra" w:eastAsia="Times New Roman" w:hAnsi="BRH Malayalam Extra" w:cs="BRH Malayalam Extra"/>
+                <w:color w:val="000000"/>
+                <w:sz w:val="40"/>
+                <w:szCs w:val="40"/>
+                <w:lang w:val="en-IN" w:eastAsia="en-IN" w:bidi="ml-IN"/>
+              </w:rPr>
+              <w:t>p</w:t>
+            </w:r>
+            <w:r>
+              <w:rPr>
+                <w:rFonts w:ascii="BRH Malayalam Extra" w:eastAsia="Times New Roman" w:hAnsi="BRH Malayalam Extra" w:cs="BRH Malayalam Extra"/>
+                <w:color w:val="000000"/>
+                <w:sz w:val="40"/>
+                <w:szCs w:val="40"/>
+                <w:highlight w:val="yellow"/>
+                <w:lang w:val="en-IN" w:eastAsia="en-IN" w:bidi="ml-IN"/>
+              </w:rPr>
+              <w:t>x</w:t>
+            </w:r>
+            <w:r>
+              <w:rPr>
+                <w:rFonts w:ascii="BRH Malayalam Extra" w:eastAsia="Times New Roman" w:hAnsi="BRH Malayalam Extra" w:cs="BRH Malayalam Extra"/>
+                <w:color w:val="000000"/>
+                <w:sz w:val="40"/>
+                <w:szCs w:val="40"/>
+                <w:lang w:val="en-IN" w:eastAsia="en-IN" w:bidi="ml-IN"/>
+              </w:rPr>
+              <w:t xml:space="preserve"> sz—b |</w:t>
+            </w:r>
+            <w:r>
+              <w:rPr>
+                <w:rFonts w:ascii="BRH Malayalam Extra" w:eastAsia="Times New Roman" w:hAnsi="BRH Malayalam Extra" w:cs="BRH Malayalam Extra"/>
+                <w:color w:val="000000"/>
+                <w:sz w:val="40"/>
+                <w:szCs w:val="40"/>
+                <w:lang w:val="en-IN" w:eastAsia="en-IN" w:bidi="ml-IN"/>
+              </w:rPr>
+              <w:t>|</w:t>
+            </w:r>
+            <w:r>
+              <w:rPr>
+                <w:rFonts w:ascii="BRH Malayalam Extra" w:eastAsia="Times New Roman" w:hAnsi="BRH Malayalam Extra" w:cs="BRH Malayalam Extra"/>
+                <w:color w:val="000000"/>
+                <w:sz w:val="40"/>
+                <w:szCs w:val="40"/>
+                <w:lang w:val="en-IN" w:eastAsia="en-IN" w:bidi="ml-IN"/>
+              </w:rPr>
+              <w:t xml:space="preserve"> </w:t>
+            </w:r>
+          </w:p>
+        </w:tc>
+        <w:tc>
+          <w:tcPr>
+            <w:tcW w:w="5245" w:type="dxa"/>
+            <w:tcBorders>
+              <w:top w:val="single" w:sz="4" w:space="0" w:color="000000"/>
+              <w:left w:val="single" w:sz="4" w:space="0" w:color="000000"/>
+              <w:bottom w:val="single" w:sz="4" w:space="0" w:color="000000"/>
+              <w:right w:val="single" w:sz="4" w:space="0" w:color="000000"/>
+            </w:tcBorders>
+          </w:tcPr>
+          <w:p>
+            <w:pPr>
+              <w:spacing w:before="0" w:line="252" w:lineRule="auto"/>
+              <w:rPr>
+                <w:rFonts w:ascii="BRH Devanagari Extra" w:hAnsi="BRH Devanagari Extra" w:cs="BRH Devanagari Extra"/>
+                <w:sz w:val="40"/>
+                <w:szCs w:val="40"/>
+              </w:rPr>
+            </w:pPr>
+            <w:r>
+              <w:rPr>
+                <w:rFonts w:ascii="BRH Malayalam Extra" w:eastAsia="Times New Roman" w:hAnsi="BRH Malayalam Extra" w:cs="BRH Malayalam Extra"/>
+                <w:color w:val="000000"/>
+                <w:sz w:val="40"/>
+                <w:szCs w:val="40"/>
+                <w:lang w:val="en-IN" w:eastAsia="en-IN" w:bidi="ml-IN"/>
+              </w:rPr>
+              <w:t>öc</w:t>
+            </w:r>
+            <w:r>
+              <w:rPr>
+                <w:rFonts w:ascii="BRH Malayalam Extra" w:eastAsia="Times New Roman" w:hAnsi="BRH Malayalam Extra" w:cs="BRH Malayalam Extra"/>
+                <w:color w:val="000000"/>
+                <w:sz w:val="40"/>
+                <w:szCs w:val="40"/>
+                <w:highlight w:val="green"/>
+                <w:lang w:val="en-IN" w:eastAsia="en-IN" w:bidi="ml-IN"/>
+              </w:rPr>
+              <w:t>¡</w:t>
+            </w:r>
+            <w:r>
+              <w:rPr>
+                <w:rFonts w:ascii="BRH Malayalam Extra" w:eastAsia="Times New Roman" w:hAnsi="BRH Malayalam Extra" w:cs="BRH Malayalam Extra"/>
+                <w:color w:val="000000"/>
+                <w:sz w:val="34"/>
+                <w:szCs w:val="40"/>
+                <w:highlight w:val="green"/>
+                <w:lang w:val="en-IN" w:eastAsia="en-IN" w:bidi="ml-IN"/>
+              </w:rPr>
+              <w:t>–</w:t>
+            </w:r>
+            <w:r>
+              <w:rPr>
+                <w:rFonts w:ascii="BRH Malayalam Extra" w:eastAsia="Times New Roman" w:hAnsi="BRH Malayalam Extra" w:cs="BRH Malayalam Extra"/>
+                <w:color w:val="000000"/>
+                <w:sz w:val="40"/>
+                <w:szCs w:val="40"/>
+                <w:highlight w:val="green"/>
+                <w:lang w:val="en-IN" w:eastAsia="en-IN" w:bidi="ml-IN"/>
+              </w:rPr>
+              <w:t>p</w:t>
+            </w:r>
+            <w:r>
+              <w:rPr>
+                <w:rFonts w:ascii="BRH Malayalam Extra" w:eastAsia="Times New Roman" w:hAnsi="BRH Malayalam Extra" w:cs="BRH Malayalam Extra"/>
+                <w:color w:val="000000"/>
+                <w:sz w:val="40"/>
+                <w:szCs w:val="40"/>
+                <w:highlight w:val="green"/>
+                <w:lang w:val="it-IT" w:eastAsia="en-IN" w:bidi="ml-IN"/>
+              </w:rPr>
+              <w:t>J</w:t>
+            </w:r>
+            <w:r>
+              <w:rPr>
+                <w:rFonts w:ascii="BRH Malayalam Extra" w:eastAsia="Times New Roman" w:hAnsi="BRH Malayalam Extra" w:cs="BRH Malayalam Extra"/>
+                <w:color w:val="000000"/>
+                <w:sz w:val="40"/>
+                <w:szCs w:val="40"/>
+                <w:lang w:val="en-IN" w:eastAsia="en-IN" w:bidi="ml-IN"/>
+              </w:rPr>
+              <w:t xml:space="preserve"> sz—b |</w:t>
+            </w:r>
+            <w:r>
+              <w:rPr>
+                <w:rFonts w:ascii="BRH Malayalam Extra" w:eastAsia="Times New Roman" w:hAnsi="BRH Malayalam Extra" w:cs="BRH Malayalam Extra"/>
+                <w:color w:val="000000"/>
+                <w:sz w:val="40"/>
+                <w:szCs w:val="40"/>
+                <w:lang w:val="en-IN" w:eastAsia="en-IN" w:bidi="ml-IN"/>
+              </w:rPr>
+              <w:t>|</w:t>
+            </w:r>
+          </w:p>
+        </w:tc>
+      </w:tr>
+    </w:tbl>
+    <w:p>
+      <w:pPr>
+        <w:jc w:val="center"/>
+        <w:rPr>
+          <w:b/>
+          <w:bCs/>
+          <w:sz w:val="32"/>
+          <w:szCs w:val="32"/>
+          <w:u w:val="single"/>
+        </w:rPr>
+      </w:pPr>
+    </w:p>
+    <w:p>
+      <w:pPr>
+        <w:jc w:val="center"/>
+        <w:rPr>
+          <w:b/>
+          <w:bCs/>
+          <w:sz w:val="32"/>
+          <w:szCs w:val="32"/>
+          <w:u w:val="single"/>
+        </w:rPr>
+      </w:pPr>
+    </w:p>
+    <w:p>
+      <w:pPr>
+        <w:jc w:val="center"/>
+        <w:rPr>
+          <w:b/>
+          <w:bCs/>
+          <w:sz w:val="32"/>
+          <w:szCs w:val="32"/>
+          <w:u w:val="single"/>
+        </w:rPr>
+      </w:pPr>
+    </w:p>
+    <w:p>
+      <w:pPr>
+        <w:spacing w:before="0" w:line="240" w:lineRule="auto"/>
         <w:jc w:val="center"/>
         <w:rPr>
           <w:b/>
@@ -136,6 +702,7 @@
     </w:p>
     <w:p>
       <w:pPr>
+        <w:spacing w:before="0" w:line="240" w:lineRule="auto"/>
         <w:jc w:val="center"/>
         <w:rPr>
           <w:b/>
@@ -794,7 +1361,18 @@
                 <w:szCs w:val="40"/>
                 <w:lang w:val="en-IN" w:eastAsia="en-IN" w:bidi="ml-IN"/>
               </w:rPr>
-              <w:t xml:space="preserve"> si—¥d gt¢</w:t>
+              <w:t xml:space="preserve"> si—¥d </w:t>
+            </w:r>
+            <w:r>
+              <w:rPr>
+                <w:rFonts w:ascii="BRH Malayalam Extra" w:eastAsia="Times New Roman" w:hAnsi="BRH Malayalam Extra" w:cs="BRH Malayalam Extra"/>
+                <w:color w:val="000000"/>
+                <w:sz w:val="40"/>
+                <w:szCs w:val="40"/>
+                <w:lang w:val="en-IN" w:eastAsia="en-IN" w:bidi="ml-IN"/>
+              </w:rPr>
+              <w:lastRenderedPageBreak/>
+              <w:t>gt¢</w:t>
             </w:r>
             <w:r>
               <w:rPr>
@@ -845,6 +1423,7 @@
                 <w:szCs w:val="40"/>
                 <w:lang w:val="en-IN" w:eastAsia="en-IN" w:bidi="ml-IN"/>
               </w:rPr>
+              <w:lastRenderedPageBreak/>
               <w:t>py</w:t>
             </w:r>
             <w:r>
@@ -926,7 +1505,18 @@
                 <w:szCs w:val="40"/>
                 <w:lang w:val="en-IN" w:eastAsia="en-IN" w:bidi="ml-IN"/>
               </w:rPr>
-              <w:t xml:space="preserve"> si—¥d gt¢</w:t>
+              <w:t xml:space="preserve"> si—¥d </w:t>
+            </w:r>
+            <w:r>
+              <w:rPr>
+                <w:rFonts w:ascii="BRH Malayalam Extra" w:eastAsia="Times New Roman" w:hAnsi="BRH Malayalam Extra" w:cs="BRH Malayalam Extra"/>
+                <w:color w:val="000000"/>
+                <w:sz w:val="40"/>
+                <w:szCs w:val="40"/>
+                <w:lang w:val="en-IN" w:eastAsia="en-IN" w:bidi="ml-IN"/>
+              </w:rPr>
+              <w:lastRenderedPageBreak/>
+              <w:t>gt¢</w:t>
             </w:r>
             <w:r>
               <w:rPr>
@@ -972,6 +1562,7 @@
                 <w:sz w:val="28"/>
                 <w:szCs w:val="28"/>
               </w:rPr>
+              <w:lastRenderedPageBreak/>
               <w:t xml:space="preserve">TA </w:t>
             </w:r>
             <w:r>
@@ -1759,7 +2350,6 @@
                 <w:sz w:val="28"/>
                 <w:szCs w:val="28"/>
               </w:rPr>
-              <w:lastRenderedPageBreak/>
               <w:t xml:space="preserve">TA </w:t>
             </w:r>
             <w:r>
@@ -2719,6 +3309,7 @@
                 <w:sz w:val="28"/>
                 <w:szCs w:val="28"/>
               </w:rPr>
+              <w:lastRenderedPageBreak/>
               <w:t xml:space="preserve">TA </w:t>
             </w:r>
             <w:r>
@@ -2793,15 +3384,16 @@
                 <w:rFonts w:ascii="BRH Devanagari Extra" w:hAnsi="BRH Devanagari Extra" w:cs="BRH Devanagari Extra"/>
                 <w:sz w:val="36"/>
                 <w:szCs w:val="36"/>
-              </w:rPr>
-            </w:pPr>
-            <w:r>
-              <w:rPr>
-                <w:rFonts w:ascii="BRH Malayalam Extra" w:eastAsia="Times New Roman" w:hAnsi="BRH Malayalam Extra" w:cs="BRH Malayalam Extra"/>
-                <w:color w:val="000000"/>
-                <w:sz w:val="40"/>
-                <w:szCs w:val="40"/>
-                <w:lang w:val="en-IN" w:eastAsia="en-IN" w:bidi="ml-IN"/>
+                <w:lang w:val="it-IT"/>
+              </w:rPr>
+            </w:pPr>
+            <w:r>
+              <w:rPr>
+                <w:rFonts w:ascii="BRH Malayalam Extra" w:eastAsia="Times New Roman" w:hAnsi="BRH Malayalam Extra" w:cs="BRH Malayalam Extra"/>
+                <w:color w:val="000000"/>
+                <w:sz w:val="40"/>
+                <w:szCs w:val="40"/>
+                <w:lang w:val="it-IT" w:eastAsia="en-IN" w:bidi="ml-IN"/>
               </w:rPr>
               <w:t>e¢ªp—¥i</w:t>
             </w:r>
@@ -2811,7 +3403,7 @@
                 <w:color w:val="000000"/>
                 <w:sz w:val="34"/>
                 <w:szCs w:val="40"/>
-                <w:lang w:val="en-IN" w:eastAsia="en-IN" w:bidi="ml-IN"/>
+                <w:lang w:val="it-IT" w:eastAsia="en-IN" w:bidi="ml-IN"/>
               </w:rPr>
               <w:t>–</w:t>
             </w:r>
@@ -2822,7 +3414,7 @@
                 <w:sz w:val="40"/>
                 <w:szCs w:val="40"/>
                 <w:highlight w:val="yellow"/>
-                <w:lang w:val="en-IN" w:eastAsia="en-IN" w:bidi="ml-IN"/>
+                <w:lang w:val="it-IT" w:eastAsia="en-IN" w:bidi="ml-IN"/>
               </w:rPr>
               <w:t>px</w:t>
             </w:r>
@@ -2832,7 +3424,7 @@
                 <w:color w:val="000000"/>
                 <w:sz w:val="40"/>
                 <w:szCs w:val="40"/>
-                <w:lang w:val="en-IN" w:eastAsia="en-IN" w:bidi="ml-IN"/>
+                <w:lang w:val="it-IT" w:eastAsia="en-IN" w:bidi="ml-IN"/>
               </w:rPr>
               <w:t>by</w:t>
             </w:r>
@@ -2842,7 +3434,7 @@
                 <w:color w:val="000000"/>
                 <w:sz w:val="34"/>
                 <w:szCs w:val="40"/>
-                <w:lang w:val="en-IN" w:eastAsia="en-IN" w:bidi="ml-IN"/>
+                <w:lang w:val="it-IT" w:eastAsia="en-IN" w:bidi="ml-IN"/>
               </w:rPr>
               <w:t>–</w:t>
             </w:r>
@@ -2852,7 +3444,7 @@
                 <w:color w:val="000000"/>
                 <w:sz w:val="40"/>
                 <w:szCs w:val="40"/>
-                <w:lang w:val="en-IN" w:eastAsia="en-IN" w:bidi="ml-IN"/>
+                <w:lang w:val="it-IT" w:eastAsia="en-IN" w:bidi="ml-IN"/>
               </w:rPr>
               <w:t>ZI |</w:t>
             </w:r>
@@ -2875,15 +3467,16 @@
                 <w:rFonts w:cs="Arial"/>
                 <w:sz w:val="36"/>
                 <w:szCs w:val="36"/>
-              </w:rPr>
-            </w:pPr>
-            <w:r>
-              <w:rPr>
-                <w:rFonts w:ascii="BRH Malayalam Extra" w:eastAsia="Times New Roman" w:hAnsi="BRH Malayalam Extra" w:cs="BRH Malayalam Extra"/>
-                <w:color w:val="000000"/>
-                <w:sz w:val="40"/>
-                <w:szCs w:val="40"/>
-                <w:lang w:val="en-IN" w:eastAsia="en-IN" w:bidi="ml-IN"/>
+                <w:lang w:val="it-IT"/>
+              </w:rPr>
+            </w:pPr>
+            <w:r>
+              <w:rPr>
+                <w:rFonts w:ascii="BRH Malayalam Extra" w:eastAsia="Times New Roman" w:hAnsi="BRH Malayalam Extra" w:cs="BRH Malayalam Extra"/>
+                <w:color w:val="000000"/>
+                <w:sz w:val="40"/>
+                <w:szCs w:val="40"/>
+                <w:lang w:val="it-IT" w:eastAsia="en-IN" w:bidi="ml-IN"/>
               </w:rPr>
               <w:t>e¢ªp—¥i</w:t>
             </w:r>
@@ -2893,7 +3486,7 @@
                 <w:color w:val="000000"/>
                 <w:sz w:val="34"/>
                 <w:szCs w:val="40"/>
-                <w:lang w:val="en-IN" w:eastAsia="en-IN" w:bidi="ml-IN"/>
+                <w:lang w:val="it-IT" w:eastAsia="en-IN" w:bidi="ml-IN"/>
               </w:rPr>
               <w:t>–</w:t>
             </w:r>
@@ -2904,7 +3497,7 @@
                 <w:sz w:val="40"/>
                 <w:szCs w:val="40"/>
                 <w:highlight w:val="green"/>
-                <w:lang w:val="en-IN" w:eastAsia="en-IN" w:bidi="ml-IN"/>
+                <w:lang w:val="it-IT" w:eastAsia="en-IN" w:bidi="ml-IN"/>
               </w:rPr>
               <w:t>¥px</w:t>
             </w:r>
@@ -2914,7 +3507,7 @@
                 <w:color w:val="000000"/>
                 <w:sz w:val="40"/>
                 <w:szCs w:val="40"/>
-                <w:lang w:val="en-IN" w:eastAsia="en-IN" w:bidi="ml-IN"/>
+                <w:lang w:val="it-IT" w:eastAsia="en-IN" w:bidi="ml-IN"/>
               </w:rPr>
               <w:t>by</w:t>
             </w:r>
@@ -2924,7 +3517,7 @@
                 <w:color w:val="000000"/>
                 <w:sz w:val="34"/>
                 <w:szCs w:val="40"/>
-                <w:lang w:val="en-IN" w:eastAsia="en-IN" w:bidi="ml-IN"/>
+                <w:lang w:val="it-IT" w:eastAsia="en-IN" w:bidi="ml-IN"/>
               </w:rPr>
               <w:t>–</w:t>
             </w:r>
@@ -2934,7 +3527,7 @@
                 <w:color w:val="000000"/>
                 <w:sz w:val="40"/>
                 <w:szCs w:val="40"/>
-                <w:lang w:val="en-IN" w:eastAsia="en-IN" w:bidi="ml-IN"/>
+                <w:lang w:val="it-IT" w:eastAsia="en-IN" w:bidi="ml-IN"/>
               </w:rPr>
               <w:t>ZI |</w:t>
             </w:r>
@@ -3046,6 +3639,7 @@
                 <w:rFonts w:ascii="BRH Devanagari Extra" w:hAnsi="BRH Devanagari Extra" w:cs="BRH Devanagari Extra"/>
                 <w:sz w:val="36"/>
                 <w:szCs w:val="36"/>
+                <w:lang w:val="it-IT"/>
               </w:rPr>
             </w:pPr>
             <w:r>
@@ -3055,7 +3649,7 @@
                 <w:sz w:val="40"/>
                 <w:szCs w:val="40"/>
                 <w:highlight w:val="yellow"/>
-                <w:lang w:val="en-IN" w:eastAsia="en-IN" w:bidi="ml-IN"/>
+                <w:lang w:val="it-IT" w:eastAsia="en-IN" w:bidi="ml-IN"/>
               </w:rPr>
               <w:t>tyJ</w:t>
             </w:r>
@@ -3066,7 +3660,7 @@
                 <w:sz w:val="32"/>
                 <w:szCs w:val="40"/>
                 <w:highlight w:val="yellow"/>
-                <w:lang w:val="en-IN" w:eastAsia="en-IN" w:bidi="ml-IN"/>
+                <w:lang w:val="it-IT" w:eastAsia="en-IN" w:bidi="ml-IN"/>
               </w:rPr>
               <w:t>ó</w:t>
             </w:r>
@@ -3076,7 +3670,7 @@
                 <w:color w:val="000000"/>
                 <w:sz w:val="32"/>
                 <w:szCs w:val="40"/>
-                <w:lang w:val="en-IN" w:eastAsia="en-IN" w:bidi="ml-IN"/>
+                <w:lang w:val="it-IT" w:eastAsia="en-IN" w:bidi="ml-IN"/>
               </w:rPr>
               <w:t>è</w:t>
             </w:r>
@@ -3086,7 +3680,7 @@
                 <w:color w:val="000000"/>
                 <w:sz w:val="40"/>
                 <w:szCs w:val="40"/>
-                <w:lang w:val="en-IN" w:eastAsia="en-IN" w:bidi="ml-IN"/>
+                <w:lang w:val="it-IT" w:eastAsia="en-IN" w:bidi="ml-IN"/>
               </w:rPr>
               <w:t>szJ e£aypy</w:t>
             </w:r>
@@ -3096,7 +3690,7 @@
                 <w:color w:val="000000"/>
                 <w:sz w:val="34"/>
                 <w:szCs w:val="40"/>
-                <w:lang w:val="en-IN" w:eastAsia="en-IN" w:bidi="ml-IN"/>
+                <w:lang w:val="it-IT" w:eastAsia="en-IN" w:bidi="ml-IN"/>
               </w:rPr>
               <w:t>–</w:t>
             </w:r>
@@ -3106,7 +3700,7 @@
                 <w:color w:val="000000"/>
                 <w:sz w:val="40"/>
                 <w:szCs w:val="40"/>
-                <w:lang w:val="en-IN" w:eastAsia="en-IN" w:bidi="ml-IN"/>
+                <w:lang w:val="it-IT" w:eastAsia="en-IN" w:bidi="ml-IN"/>
               </w:rPr>
               <w:t xml:space="preserve">sð£O§ix </w:t>
             </w:r>
@@ -3133,6 +3727,7 @@
                 <w:rFonts w:ascii="BRH Devanagari Extra" w:hAnsi="BRH Devanagari Extra" w:cs="BRH Devanagari Extra"/>
                 <w:sz w:val="36"/>
                 <w:szCs w:val="36"/>
+                <w:lang w:val="it-IT"/>
               </w:rPr>
             </w:pPr>
             <w:r>
@@ -3142,7 +3737,7 @@
                 <w:sz w:val="40"/>
                 <w:szCs w:val="40"/>
                 <w:highlight w:val="green"/>
-                <w:lang w:val="en-IN" w:eastAsia="en-IN" w:bidi="ml-IN"/>
+                <w:lang w:val="it-IT" w:eastAsia="en-IN" w:bidi="ml-IN"/>
               </w:rPr>
               <w:t>ty</w:t>
             </w:r>
@@ -3153,7 +3748,7 @@
                 <w:sz w:val="32"/>
                 <w:szCs w:val="40"/>
                 <w:highlight w:val="green"/>
-                <w:lang w:val="en-IN" w:eastAsia="en-IN" w:bidi="ml-IN"/>
+                <w:lang w:val="it-IT" w:eastAsia="en-IN" w:bidi="ml-IN"/>
               </w:rPr>
               <w:t>ó</w:t>
             </w:r>
@@ -3163,7 +3758,7 @@
                 <w:color w:val="000000"/>
                 <w:sz w:val="32"/>
                 <w:szCs w:val="40"/>
-                <w:lang w:val="en-IN" w:eastAsia="en-IN" w:bidi="ml-IN"/>
+                <w:lang w:val="it-IT" w:eastAsia="en-IN" w:bidi="ml-IN"/>
               </w:rPr>
               <w:t>è</w:t>
             </w:r>
@@ -3173,7 +3768,7 @@
                 <w:color w:val="000000"/>
                 <w:sz w:val="40"/>
                 <w:szCs w:val="40"/>
-                <w:lang w:val="en-IN" w:eastAsia="en-IN" w:bidi="ml-IN"/>
+                <w:lang w:val="it-IT" w:eastAsia="en-IN" w:bidi="ml-IN"/>
               </w:rPr>
               <w:t>szJ e£aypy</w:t>
             </w:r>
@@ -3183,7 +3778,7 @@
                 <w:color w:val="000000"/>
                 <w:sz w:val="34"/>
                 <w:szCs w:val="40"/>
-                <w:lang w:val="en-IN" w:eastAsia="en-IN" w:bidi="ml-IN"/>
+                <w:lang w:val="it-IT" w:eastAsia="en-IN" w:bidi="ml-IN"/>
               </w:rPr>
               <w:t>–</w:t>
             </w:r>
@@ -3193,7 +3788,7 @@
                 <w:color w:val="000000"/>
                 <w:sz w:val="40"/>
                 <w:szCs w:val="40"/>
-                <w:lang w:val="en-IN" w:eastAsia="en-IN" w:bidi="ml-IN"/>
+                <w:lang w:val="it-IT" w:eastAsia="en-IN" w:bidi="ml-IN"/>
               </w:rPr>
               <w:t xml:space="preserve">sð£O§ix </w:t>
             </w:r>
@@ -3816,7 +4411,6 @@
                 <w:sz w:val="28"/>
                 <w:szCs w:val="28"/>
               </w:rPr>
-              <w:lastRenderedPageBreak/>
               <w:t xml:space="preserve">TA </w:t>
             </w:r>
             <w:r>
@@ -4594,7 +5188,7 @@
 </file>
 
 <file path=word/endnotes.xml><?xml version="1.0" encoding="utf-8"?>
-<w:endnotes xmlns:wpc="http://schemas.microsoft.com/office/word/2010/wordprocessingCanvas" xmlns:cx="http://schemas.microsoft.com/office/drawing/2014/chartex" xmlns:cx1="http://schemas.microsoft.com/office/drawing/2015/9/8/chartex" xmlns:cx2="http://schemas.microsoft.com/office/drawing/2015/10/21/chartex" xmlns:cx3="http://schemas.microsoft.com/office/drawing/2016/5/9/chartex" xmlns:cx4="http://schemas.microsoft.com/office/drawing/2016/5/10/chartex" xmlns:cx5="http://schemas.microsoft.com/office/drawing/2016/5/11/chartex" xmlns:cx6="http://schemas.microsoft.com/office/drawing/2016/5/12/chartex" xmlns:cx7="http://schemas.microsoft.com/office/drawing/2016/5/13/chartex" xmlns:cx8="http://schemas.microsoft.com/office/drawing/2016/5/14/chartex" xmlns:mc="http://schemas.openxmlformats.org/markup-compatibility/2006" xmlns:aink="http://schemas.microsoft.com/office/drawing/2016/ink" xmlns:am3d="http://schemas.microsoft.com/office/drawing/2017/model3d" xmlns:o="urn:schemas-microsoft-com:office:office" xmlns:r="http://schemas.openxmlformats.org/officeDocument/2006/relationships" xmlns:m="http://schemas.openxmlformats.org/officeDocument/2006/math" xmlns:v="urn:schemas-microsoft-com:vml" xmlns:wp14="http://schemas.microsoft.com/office/word/2010/wordprocessingDrawing" xmlns:wp="http://schemas.openxmlformats.org/drawingml/2006/wordprocessingDrawing" xmlns:w10="urn:schemas-microsoft-com:office:word" xmlns:w="http://schemas.openxmlformats.org/wordprocessingml/2006/main" xmlns:w14="http://schemas.microsoft.com/office/word/2010/wordml" xmlns:w15="http://schemas.microsoft.com/office/word/2012/wordml" xmlns:w16cex="http://schemas.microsoft.com/office/word/2018/wordml/cex" xmlns:w16cid="http://schemas.microsoft.com/office/word/2016/wordml/cid" xmlns:w16="http://schemas.microsoft.com/office/word/2018/wordml" xmlns:w16se="http://schemas.microsoft.com/office/word/2015/wordml/symex" xmlns:wpg="http://schemas.microsoft.com/office/word/2010/wordprocessingGroup" xmlns:wpi="http://schemas.microsoft.com/office/word/2010/wordprocessingInk" xmlns:wne="http://schemas.microsoft.com/office/word/2006/wordml" xmlns:wps="http://schemas.microsoft.com/office/word/2010/wordprocessingShape" mc:Ignorable="w14 w15 w16se w16cid w16 w16cex wp14">
+<w:endnotes xmlns:wpc="http://schemas.microsoft.com/office/word/2010/wordprocessingCanvas" xmlns:cx="http://schemas.microsoft.com/office/drawing/2014/chartex" xmlns:cx1="http://schemas.microsoft.com/office/drawing/2015/9/8/chartex" xmlns:cx2="http://schemas.microsoft.com/office/drawing/2015/10/21/chartex" xmlns:cx3="http://schemas.microsoft.com/office/drawing/2016/5/9/chartex" xmlns:cx4="http://schemas.microsoft.com/office/drawing/2016/5/10/chartex" xmlns:cx5="http://schemas.microsoft.com/office/drawing/2016/5/11/chartex" xmlns:cx6="http://schemas.microsoft.com/office/drawing/2016/5/12/chartex" xmlns:cx7="http://schemas.microsoft.com/office/drawing/2016/5/13/chartex" xmlns:cx8="http://schemas.microsoft.com/office/drawing/2016/5/14/chartex" xmlns:mc="http://schemas.openxmlformats.org/markup-compatibility/2006" xmlns:aink="http://schemas.microsoft.com/office/drawing/2016/ink" xmlns:am3d="http://schemas.microsoft.com/office/drawing/2017/model3d" xmlns:o="urn:schemas-microsoft-com:office:office" xmlns:oel="http://schemas.microsoft.com/office/2019/extlst" xmlns:r="http://schemas.openxmlformats.org/officeDocument/2006/relationships" xmlns:m="http://schemas.openxmlformats.org/officeDocument/2006/math" xmlns:v="urn:schemas-microsoft-com:vml" xmlns:wp14="http://schemas.microsoft.com/office/word/2010/wordprocessingDrawing" xmlns:wp="http://schemas.openxmlformats.org/drawingml/2006/wordprocessingDrawing" xmlns:w10="urn:schemas-microsoft-com:office:word" xmlns:w="http://schemas.openxmlformats.org/wordprocessingml/2006/main" xmlns:w14="http://schemas.microsoft.com/office/word/2010/wordml" xmlns:w15="http://schemas.microsoft.com/office/word/2012/wordml" xmlns:w16cex="http://schemas.microsoft.com/office/word/2018/wordml/cex" xmlns:w16cid="http://schemas.microsoft.com/office/word/2016/wordml/cid" xmlns:w16="http://schemas.microsoft.com/office/word/2018/wordml" xmlns:w16du="http://schemas.microsoft.com/office/word/2023/wordml/word16du" xmlns:w16sdtdh="http://schemas.microsoft.com/office/word/2020/wordml/sdtdatahash" xmlns:w16se="http://schemas.microsoft.com/office/word/2015/wordml/symex" xmlns:wpg="http://schemas.microsoft.com/office/word/2010/wordprocessingGroup" xmlns:wpi="http://schemas.microsoft.com/office/word/2010/wordprocessingInk" xmlns:wne="http://schemas.microsoft.com/office/word/2006/wordml" xmlns:wps="http://schemas.microsoft.com/office/word/2010/wordprocessingShape" mc:Ignorable="w14 w15 w16se w16cid w16 w16cex w16sdtdh w16du wp14">
   <w:endnote w:type="separator" w:id="-1">
     <w:p>
       <w:pPr>
@@ -4619,7 +5213,7 @@
 </file>
 
 <file path=word/footer1.xml><?xml version="1.0" encoding="utf-8"?>
-<w:ftr xmlns:wpc="http://schemas.microsoft.com/office/word/2010/wordprocessingCanvas" xmlns:cx="http://schemas.microsoft.com/office/drawing/2014/chartex" xmlns:cx1="http://schemas.microsoft.com/office/drawing/2015/9/8/chartex" xmlns:cx2="http://schemas.microsoft.com/office/drawing/2015/10/21/chartex" xmlns:cx3="http://schemas.microsoft.com/office/drawing/2016/5/9/chartex" xmlns:cx4="http://schemas.microsoft.com/office/drawing/2016/5/10/chartex" xmlns:cx5="http://schemas.microsoft.com/office/drawing/2016/5/11/chartex" xmlns:cx6="http://schemas.microsoft.com/office/drawing/2016/5/12/chartex" xmlns:cx7="http://schemas.microsoft.com/office/drawing/2016/5/13/chartex" xmlns:cx8="http://schemas.microsoft.com/office/drawing/2016/5/14/chartex" xmlns:mc="http://schemas.openxmlformats.org/markup-compatibility/2006" xmlns:aink="http://schemas.microsoft.com/office/drawing/2016/ink" xmlns:am3d="http://schemas.microsoft.com/office/drawing/2017/model3d" xmlns:o="urn:schemas-microsoft-com:office:office" xmlns:r="http://schemas.openxmlformats.org/officeDocument/2006/relationships" xmlns:m="http://schemas.openxmlformats.org/officeDocument/2006/math" xmlns:v="urn:schemas-microsoft-com:vml" xmlns:wp14="http://schemas.microsoft.com/office/word/2010/wordprocessingDrawing" xmlns:wp="http://schemas.openxmlformats.org/drawingml/2006/wordprocessingDrawing" xmlns:w10="urn:schemas-microsoft-com:office:word" xmlns:w="http://schemas.openxmlformats.org/wordprocessingml/2006/main" xmlns:w14="http://schemas.microsoft.com/office/word/2010/wordml" xmlns:w15="http://schemas.microsoft.com/office/word/2012/wordml" xmlns:w16cex="http://schemas.microsoft.com/office/word/2018/wordml/cex" xmlns:w16cid="http://schemas.microsoft.com/office/word/2016/wordml/cid" xmlns:w16="http://schemas.microsoft.com/office/word/2018/wordml" xmlns:w16se="http://schemas.microsoft.com/office/word/2015/wordml/symex" xmlns:wpg="http://schemas.microsoft.com/office/word/2010/wordprocessingGroup" xmlns:wpi="http://schemas.microsoft.com/office/word/2010/wordprocessingInk" xmlns:wne="http://schemas.microsoft.com/office/word/2006/wordml" xmlns:wps="http://schemas.microsoft.com/office/word/2010/wordprocessingShape" mc:Ignorable="w14 w15 w16se w16cid w16 w16cex wp14">
+<w:ftr xmlns:wpc="http://schemas.microsoft.com/office/word/2010/wordprocessingCanvas" xmlns:cx="http://schemas.microsoft.com/office/drawing/2014/chartex" xmlns:cx1="http://schemas.microsoft.com/office/drawing/2015/9/8/chartex" xmlns:cx2="http://schemas.microsoft.com/office/drawing/2015/10/21/chartex" xmlns:cx3="http://schemas.microsoft.com/office/drawing/2016/5/9/chartex" xmlns:cx4="http://schemas.microsoft.com/office/drawing/2016/5/10/chartex" xmlns:cx5="http://schemas.microsoft.com/office/drawing/2016/5/11/chartex" xmlns:cx6="http://schemas.microsoft.com/office/drawing/2016/5/12/chartex" xmlns:cx7="http://schemas.microsoft.com/office/drawing/2016/5/13/chartex" xmlns:cx8="http://schemas.microsoft.com/office/drawing/2016/5/14/chartex" xmlns:mc="http://schemas.openxmlformats.org/markup-compatibility/2006" xmlns:aink="http://schemas.microsoft.com/office/drawing/2016/ink" xmlns:am3d="http://schemas.microsoft.com/office/drawing/2017/model3d" xmlns:o="urn:schemas-microsoft-com:office:office" xmlns:oel="http://schemas.microsoft.com/office/2019/extlst" xmlns:r="http://schemas.openxmlformats.org/officeDocument/2006/relationships" xmlns:m="http://schemas.openxmlformats.org/officeDocument/2006/math" xmlns:v="urn:schemas-microsoft-com:vml" xmlns:wp14="http://schemas.microsoft.com/office/word/2010/wordprocessingDrawing" xmlns:wp="http://schemas.openxmlformats.org/drawingml/2006/wordprocessingDrawing" xmlns:w10="urn:schemas-microsoft-com:office:word" xmlns:w="http://schemas.openxmlformats.org/wordprocessingml/2006/main" xmlns:w14="http://schemas.microsoft.com/office/word/2010/wordml" xmlns:w15="http://schemas.microsoft.com/office/word/2012/wordml" xmlns:w16cex="http://schemas.microsoft.com/office/word/2018/wordml/cex" xmlns:w16cid="http://schemas.microsoft.com/office/word/2016/wordml/cid" xmlns:w16="http://schemas.microsoft.com/office/word/2018/wordml" xmlns:w16du="http://schemas.microsoft.com/office/word/2023/wordml/word16du" xmlns:w16sdtdh="http://schemas.microsoft.com/office/word/2020/wordml/sdtdatahash" xmlns:w16se="http://schemas.microsoft.com/office/word/2015/wordml/symex" xmlns:wpg="http://schemas.microsoft.com/office/word/2010/wordprocessingGroup" xmlns:wpi="http://schemas.microsoft.com/office/word/2010/wordprocessingInk" xmlns:wne="http://schemas.microsoft.com/office/word/2006/wordml" xmlns:wps="http://schemas.microsoft.com/office/word/2010/wordprocessingShape" mc:Ignorable="w14 w15 w16se w16cid w16 w16cex w16sdtdh w16du wp14">
   <w:p>
     <w:pPr>
       <w:pBdr>
@@ -4771,7 +5365,7 @@
 </file>
 
 <file path=word/footer2.xml><?xml version="1.0" encoding="utf-8"?>
-<w:ftr xmlns:wpc="http://schemas.microsoft.com/office/word/2010/wordprocessingCanvas" xmlns:cx="http://schemas.microsoft.com/office/drawing/2014/chartex" xmlns:cx1="http://schemas.microsoft.com/office/drawing/2015/9/8/chartex" xmlns:cx2="http://schemas.microsoft.com/office/drawing/2015/10/21/chartex" xmlns:cx3="http://schemas.microsoft.com/office/drawing/2016/5/9/chartex" xmlns:cx4="http://schemas.microsoft.com/office/drawing/2016/5/10/chartex" xmlns:cx5="http://schemas.microsoft.com/office/drawing/2016/5/11/chartex" xmlns:cx6="http://schemas.microsoft.com/office/drawing/2016/5/12/chartex" xmlns:cx7="http://schemas.microsoft.com/office/drawing/2016/5/13/chartex" xmlns:cx8="http://schemas.microsoft.com/office/drawing/2016/5/14/chartex" xmlns:mc="http://schemas.openxmlformats.org/markup-compatibility/2006" xmlns:aink="http://schemas.microsoft.com/office/drawing/2016/ink" xmlns:am3d="http://schemas.microsoft.com/office/drawing/2017/model3d" xmlns:o="urn:schemas-microsoft-com:office:office" xmlns:r="http://schemas.openxmlformats.org/officeDocument/2006/relationships" xmlns:m="http://schemas.openxmlformats.org/officeDocument/2006/math" xmlns:v="urn:schemas-microsoft-com:vml" xmlns:wp14="http://schemas.microsoft.com/office/word/2010/wordprocessingDrawing" xmlns:wp="http://schemas.openxmlformats.org/drawingml/2006/wordprocessingDrawing" xmlns:w10="urn:schemas-microsoft-com:office:word" xmlns:w="http://schemas.openxmlformats.org/wordprocessingml/2006/main" xmlns:w14="http://schemas.microsoft.com/office/word/2010/wordml" xmlns:w15="http://schemas.microsoft.com/office/word/2012/wordml" xmlns:w16cex="http://schemas.microsoft.com/office/word/2018/wordml/cex" xmlns:w16cid="http://schemas.microsoft.com/office/word/2016/wordml/cid" xmlns:w16="http://schemas.microsoft.com/office/word/2018/wordml" xmlns:w16se="http://schemas.microsoft.com/office/word/2015/wordml/symex" xmlns:wpg="http://schemas.microsoft.com/office/word/2010/wordprocessingGroup" xmlns:wpi="http://schemas.microsoft.com/office/word/2010/wordprocessingInk" xmlns:wne="http://schemas.microsoft.com/office/word/2006/wordml" xmlns:wps="http://schemas.microsoft.com/office/word/2010/wordprocessingShape" mc:Ignorable="w14 w15 w16se w16cid w16 w16cex wp14">
+<w:ftr xmlns:wpc="http://schemas.microsoft.com/office/word/2010/wordprocessingCanvas" xmlns:cx="http://schemas.microsoft.com/office/drawing/2014/chartex" xmlns:cx1="http://schemas.microsoft.com/office/drawing/2015/9/8/chartex" xmlns:cx2="http://schemas.microsoft.com/office/drawing/2015/10/21/chartex" xmlns:cx3="http://schemas.microsoft.com/office/drawing/2016/5/9/chartex" xmlns:cx4="http://schemas.microsoft.com/office/drawing/2016/5/10/chartex" xmlns:cx5="http://schemas.microsoft.com/office/drawing/2016/5/11/chartex" xmlns:cx6="http://schemas.microsoft.com/office/drawing/2016/5/12/chartex" xmlns:cx7="http://schemas.microsoft.com/office/drawing/2016/5/13/chartex" xmlns:cx8="http://schemas.microsoft.com/office/drawing/2016/5/14/chartex" xmlns:mc="http://schemas.openxmlformats.org/markup-compatibility/2006" xmlns:aink="http://schemas.microsoft.com/office/drawing/2016/ink" xmlns:am3d="http://schemas.microsoft.com/office/drawing/2017/model3d" xmlns:o="urn:schemas-microsoft-com:office:office" xmlns:oel="http://schemas.microsoft.com/office/2019/extlst" xmlns:r="http://schemas.openxmlformats.org/officeDocument/2006/relationships" xmlns:m="http://schemas.openxmlformats.org/officeDocument/2006/math" xmlns:v="urn:schemas-microsoft-com:vml" xmlns:wp14="http://schemas.microsoft.com/office/word/2010/wordprocessingDrawing" xmlns:wp="http://schemas.openxmlformats.org/drawingml/2006/wordprocessingDrawing" xmlns:w10="urn:schemas-microsoft-com:office:word" xmlns:w="http://schemas.openxmlformats.org/wordprocessingml/2006/main" xmlns:w14="http://schemas.microsoft.com/office/word/2010/wordml" xmlns:w15="http://schemas.microsoft.com/office/word/2012/wordml" xmlns:w16cex="http://schemas.microsoft.com/office/word/2018/wordml/cex" xmlns:w16cid="http://schemas.microsoft.com/office/word/2016/wordml/cid" xmlns:w16="http://schemas.microsoft.com/office/word/2018/wordml" xmlns:w16du="http://schemas.microsoft.com/office/word/2023/wordml/word16du" xmlns:w16sdtdh="http://schemas.microsoft.com/office/word/2020/wordml/sdtdatahash" xmlns:w16se="http://schemas.microsoft.com/office/word/2015/wordml/symex" xmlns:wpg="http://schemas.microsoft.com/office/word/2010/wordprocessingGroup" xmlns:wpi="http://schemas.microsoft.com/office/word/2010/wordprocessingInk" xmlns:wne="http://schemas.microsoft.com/office/word/2006/wordml" xmlns:wps="http://schemas.microsoft.com/office/word/2010/wordprocessingShape" mc:Ignorable="w14 w15 w16se w16cid w16 w16cex w16sdtdh w16du wp14">
   <w:p>
     <w:pPr>
       <w:pBdr>
@@ -4966,7 +5560,7 @@
 </file>
 
 <file path=word/footnotes.xml><?xml version="1.0" encoding="utf-8"?>
-<w:footnotes xmlns:wpc="http://schemas.microsoft.com/office/word/2010/wordprocessingCanvas" xmlns:cx="http://schemas.microsoft.com/office/drawing/2014/chartex" xmlns:cx1="http://schemas.microsoft.com/office/drawing/2015/9/8/chartex" xmlns:cx2="http://schemas.microsoft.com/office/drawing/2015/10/21/chartex" xmlns:cx3="http://schemas.microsoft.com/office/drawing/2016/5/9/chartex" xmlns:cx4="http://schemas.microsoft.com/office/drawing/2016/5/10/chartex" xmlns:cx5="http://schemas.microsoft.com/office/drawing/2016/5/11/chartex" xmlns:cx6="http://schemas.microsoft.com/office/drawing/2016/5/12/chartex" xmlns:cx7="http://schemas.microsoft.com/office/drawing/2016/5/13/chartex" xmlns:cx8="http://schemas.microsoft.com/office/drawing/2016/5/14/chartex" xmlns:mc="http://schemas.openxmlformats.org/markup-compatibility/2006" xmlns:aink="http://schemas.microsoft.com/office/drawing/2016/ink" xmlns:am3d="http://schemas.microsoft.com/office/drawing/2017/model3d" xmlns:o="urn:schemas-microsoft-com:office:office" xmlns:r="http://schemas.openxmlformats.org/officeDocument/2006/relationships" xmlns:m="http://schemas.openxmlformats.org/officeDocument/2006/math" xmlns:v="urn:schemas-microsoft-com:vml" xmlns:wp14="http://schemas.microsoft.com/office/word/2010/wordprocessingDrawing" xmlns:wp="http://schemas.openxmlformats.org/drawingml/2006/wordprocessingDrawing" xmlns:w10="urn:schemas-microsoft-com:office:word" xmlns:w="http://schemas.openxmlformats.org/wordprocessingml/2006/main" xmlns:w14="http://schemas.microsoft.com/office/word/2010/wordml" xmlns:w15="http://schemas.microsoft.com/office/word/2012/wordml" xmlns:w16cex="http://schemas.microsoft.com/office/word/2018/wordml/cex" xmlns:w16cid="http://schemas.microsoft.com/office/word/2016/wordml/cid" xmlns:w16="http://schemas.microsoft.com/office/word/2018/wordml" xmlns:w16se="http://schemas.microsoft.com/office/word/2015/wordml/symex" xmlns:wpg="http://schemas.microsoft.com/office/word/2010/wordprocessingGroup" xmlns:wpi="http://schemas.microsoft.com/office/word/2010/wordprocessingInk" xmlns:wne="http://schemas.microsoft.com/office/word/2006/wordml" xmlns:wps="http://schemas.microsoft.com/office/word/2010/wordprocessingShape" mc:Ignorable="w14 w15 w16se w16cid w16 w16cex wp14">
+<w:footnotes xmlns:wpc="http://schemas.microsoft.com/office/word/2010/wordprocessingCanvas" xmlns:cx="http://schemas.microsoft.com/office/drawing/2014/chartex" xmlns:cx1="http://schemas.microsoft.com/office/drawing/2015/9/8/chartex" xmlns:cx2="http://schemas.microsoft.com/office/drawing/2015/10/21/chartex" xmlns:cx3="http://schemas.microsoft.com/office/drawing/2016/5/9/chartex" xmlns:cx4="http://schemas.microsoft.com/office/drawing/2016/5/10/chartex" xmlns:cx5="http://schemas.microsoft.com/office/drawing/2016/5/11/chartex" xmlns:cx6="http://schemas.microsoft.com/office/drawing/2016/5/12/chartex" xmlns:cx7="http://schemas.microsoft.com/office/drawing/2016/5/13/chartex" xmlns:cx8="http://schemas.microsoft.com/office/drawing/2016/5/14/chartex" xmlns:mc="http://schemas.openxmlformats.org/markup-compatibility/2006" xmlns:aink="http://schemas.microsoft.com/office/drawing/2016/ink" xmlns:am3d="http://schemas.microsoft.com/office/drawing/2017/model3d" xmlns:o="urn:schemas-microsoft-com:office:office" xmlns:oel="http://schemas.microsoft.com/office/2019/extlst" xmlns:r="http://schemas.openxmlformats.org/officeDocument/2006/relationships" xmlns:m="http://schemas.openxmlformats.org/officeDocument/2006/math" xmlns:v="urn:schemas-microsoft-com:vml" xmlns:wp14="http://schemas.microsoft.com/office/word/2010/wordprocessingDrawing" xmlns:wp="http://schemas.openxmlformats.org/drawingml/2006/wordprocessingDrawing" xmlns:w10="urn:schemas-microsoft-com:office:word" xmlns:w="http://schemas.openxmlformats.org/wordprocessingml/2006/main" xmlns:w14="http://schemas.microsoft.com/office/word/2010/wordml" xmlns:w15="http://schemas.microsoft.com/office/word/2012/wordml" xmlns:w16cex="http://schemas.microsoft.com/office/word/2018/wordml/cex" xmlns:w16cid="http://schemas.microsoft.com/office/word/2016/wordml/cid" xmlns:w16="http://schemas.microsoft.com/office/word/2018/wordml" xmlns:w16du="http://schemas.microsoft.com/office/word/2023/wordml/word16du" xmlns:w16sdtdh="http://schemas.microsoft.com/office/word/2020/wordml/sdtdatahash" xmlns:w16se="http://schemas.microsoft.com/office/word/2015/wordml/symex" xmlns:wpg="http://schemas.microsoft.com/office/word/2010/wordprocessingGroup" xmlns:wpi="http://schemas.microsoft.com/office/word/2010/wordprocessingInk" xmlns:wne="http://schemas.microsoft.com/office/word/2006/wordml" xmlns:wps="http://schemas.microsoft.com/office/word/2010/wordprocessingShape" mc:Ignorable="w14 w15 w16se w16cid w16 w16cex w16sdtdh w16du wp14">
   <w:footnote w:type="separator" w:id="-1">
     <w:p>
       <w:pPr>
@@ -4991,7 +5585,7 @@
 </file>
 
 <file path=word/header1.xml><?xml version="1.0" encoding="utf-8"?>
-<w:hdr xmlns:wpc="http://schemas.microsoft.com/office/word/2010/wordprocessingCanvas" xmlns:cx="http://schemas.microsoft.com/office/drawing/2014/chartex" xmlns:cx1="http://schemas.microsoft.com/office/drawing/2015/9/8/chartex" xmlns:cx2="http://schemas.microsoft.com/office/drawing/2015/10/21/chartex" xmlns:cx3="http://schemas.microsoft.com/office/drawing/2016/5/9/chartex" xmlns:cx4="http://schemas.microsoft.com/office/drawing/2016/5/10/chartex" xmlns:cx5="http://schemas.microsoft.com/office/drawing/2016/5/11/chartex" xmlns:cx6="http://schemas.microsoft.com/office/drawing/2016/5/12/chartex" xmlns:cx7="http://schemas.microsoft.com/office/drawing/2016/5/13/chartex" xmlns:cx8="http://schemas.microsoft.com/office/drawing/2016/5/14/chartex" xmlns:mc="http://schemas.openxmlformats.org/markup-compatibility/2006" xmlns:aink="http://schemas.microsoft.com/office/drawing/2016/ink" xmlns:am3d="http://schemas.microsoft.com/office/drawing/2017/model3d" xmlns:o="urn:schemas-microsoft-com:office:office" xmlns:r="http://schemas.openxmlformats.org/officeDocument/2006/relationships" xmlns:m="http://schemas.openxmlformats.org/officeDocument/2006/math" xmlns:v="urn:schemas-microsoft-com:vml" xmlns:wp14="http://schemas.microsoft.com/office/word/2010/wordprocessingDrawing" xmlns:wp="http://schemas.openxmlformats.org/drawingml/2006/wordprocessingDrawing" xmlns:w10="urn:schemas-microsoft-com:office:word" xmlns:w="http://schemas.openxmlformats.org/wordprocessingml/2006/main" xmlns:w14="http://schemas.microsoft.com/office/word/2010/wordml" xmlns:w15="http://schemas.microsoft.com/office/word/2012/wordml" xmlns:w16cex="http://schemas.microsoft.com/office/word/2018/wordml/cex" xmlns:w16cid="http://schemas.microsoft.com/office/word/2016/wordml/cid" xmlns:w16="http://schemas.microsoft.com/office/word/2018/wordml" xmlns:w16se="http://schemas.microsoft.com/office/word/2015/wordml/symex" xmlns:wpg="http://schemas.microsoft.com/office/word/2010/wordprocessingGroup" xmlns:wpi="http://schemas.microsoft.com/office/word/2010/wordprocessingInk" xmlns:wne="http://schemas.microsoft.com/office/word/2006/wordml" xmlns:wps="http://schemas.microsoft.com/office/word/2010/wordprocessingShape" mc:Ignorable="w14 w15 w16se w16cid w16 w16cex wp14">
+<w:hdr xmlns:wpc="http://schemas.microsoft.com/office/word/2010/wordprocessingCanvas" xmlns:cx="http://schemas.microsoft.com/office/drawing/2014/chartex" xmlns:cx1="http://schemas.microsoft.com/office/drawing/2015/9/8/chartex" xmlns:cx2="http://schemas.microsoft.com/office/drawing/2015/10/21/chartex" xmlns:cx3="http://schemas.microsoft.com/office/drawing/2016/5/9/chartex" xmlns:cx4="http://schemas.microsoft.com/office/drawing/2016/5/10/chartex" xmlns:cx5="http://schemas.microsoft.com/office/drawing/2016/5/11/chartex" xmlns:cx6="http://schemas.microsoft.com/office/drawing/2016/5/12/chartex" xmlns:cx7="http://schemas.microsoft.com/office/drawing/2016/5/13/chartex" xmlns:cx8="http://schemas.microsoft.com/office/drawing/2016/5/14/chartex" xmlns:mc="http://schemas.openxmlformats.org/markup-compatibility/2006" xmlns:aink="http://schemas.microsoft.com/office/drawing/2016/ink" xmlns:am3d="http://schemas.microsoft.com/office/drawing/2017/model3d" xmlns:o="urn:schemas-microsoft-com:office:office" xmlns:oel="http://schemas.microsoft.com/office/2019/extlst" xmlns:r="http://schemas.openxmlformats.org/officeDocument/2006/relationships" xmlns:m="http://schemas.openxmlformats.org/officeDocument/2006/math" xmlns:v="urn:schemas-microsoft-com:vml" xmlns:wp14="http://schemas.microsoft.com/office/word/2010/wordprocessingDrawing" xmlns:wp="http://schemas.openxmlformats.org/drawingml/2006/wordprocessingDrawing" xmlns:w10="urn:schemas-microsoft-com:office:word" xmlns:w="http://schemas.openxmlformats.org/wordprocessingml/2006/main" xmlns:w14="http://schemas.microsoft.com/office/word/2010/wordml" xmlns:w15="http://schemas.microsoft.com/office/word/2012/wordml" xmlns:w16cex="http://schemas.microsoft.com/office/word/2018/wordml/cex" xmlns:w16cid="http://schemas.microsoft.com/office/word/2016/wordml/cid" xmlns:w16="http://schemas.microsoft.com/office/word/2018/wordml" xmlns:w16du="http://schemas.microsoft.com/office/word/2023/wordml/word16du" xmlns:w16sdtdh="http://schemas.microsoft.com/office/word/2020/wordml/sdtdatahash" xmlns:w16se="http://schemas.microsoft.com/office/word/2015/wordml/symex" xmlns:wpg="http://schemas.microsoft.com/office/word/2010/wordprocessingGroup" xmlns:wpi="http://schemas.microsoft.com/office/word/2010/wordprocessingInk" xmlns:wne="http://schemas.microsoft.com/office/word/2006/wordml" xmlns:wps="http://schemas.microsoft.com/office/word/2010/wordprocessingShape" mc:Ignorable="w14 w15 w16se w16cid w16 w16cex w16sdtdh w16du wp14">
   <w:p>
     <w:pPr>
       <w:pStyle w:val="Header"/>
@@ -5004,7 +5598,7 @@
 </file>
 
 <file path=word/header2.xml><?xml version="1.0" encoding="utf-8"?>
-<w:hdr xmlns:wpc="http://schemas.microsoft.com/office/word/2010/wordprocessingCanvas" xmlns:cx="http://schemas.microsoft.com/office/drawing/2014/chartex" xmlns:cx1="http://schemas.microsoft.com/office/drawing/2015/9/8/chartex" xmlns:cx2="http://schemas.microsoft.com/office/drawing/2015/10/21/chartex" xmlns:cx3="http://schemas.microsoft.com/office/drawing/2016/5/9/chartex" xmlns:cx4="http://schemas.microsoft.com/office/drawing/2016/5/10/chartex" xmlns:cx5="http://schemas.microsoft.com/office/drawing/2016/5/11/chartex" xmlns:cx6="http://schemas.microsoft.com/office/drawing/2016/5/12/chartex" xmlns:cx7="http://schemas.microsoft.com/office/drawing/2016/5/13/chartex" xmlns:cx8="http://schemas.microsoft.com/office/drawing/2016/5/14/chartex" xmlns:mc="http://schemas.openxmlformats.org/markup-compatibility/2006" xmlns:aink="http://schemas.microsoft.com/office/drawing/2016/ink" xmlns:am3d="http://schemas.microsoft.com/office/drawing/2017/model3d" xmlns:o="urn:schemas-microsoft-com:office:office" xmlns:r="http://schemas.openxmlformats.org/officeDocument/2006/relationships" xmlns:m="http://schemas.openxmlformats.org/officeDocument/2006/math" xmlns:v="urn:schemas-microsoft-com:vml" xmlns:wp14="http://schemas.microsoft.com/office/word/2010/wordprocessingDrawing" xmlns:wp="http://schemas.openxmlformats.org/drawingml/2006/wordprocessingDrawing" xmlns:w10="urn:schemas-microsoft-com:office:word" xmlns:w="http://schemas.openxmlformats.org/wordprocessingml/2006/main" xmlns:w14="http://schemas.microsoft.com/office/word/2010/wordml" xmlns:w15="http://schemas.microsoft.com/office/word/2012/wordml" xmlns:w16cex="http://schemas.microsoft.com/office/word/2018/wordml/cex" xmlns:w16cid="http://schemas.microsoft.com/office/word/2016/wordml/cid" xmlns:w16="http://schemas.microsoft.com/office/word/2018/wordml" xmlns:w16se="http://schemas.microsoft.com/office/word/2015/wordml/symex" xmlns:wpg="http://schemas.microsoft.com/office/word/2010/wordprocessingGroup" xmlns:wpi="http://schemas.microsoft.com/office/word/2010/wordprocessingInk" xmlns:wne="http://schemas.microsoft.com/office/word/2006/wordml" xmlns:wps="http://schemas.microsoft.com/office/word/2010/wordprocessingShape" mc:Ignorable="w14 w15 w16se w16cid w16 w16cex wp14">
+<w:hdr xmlns:wpc="http://schemas.microsoft.com/office/word/2010/wordprocessingCanvas" xmlns:cx="http://schemas.microsoft.com/office/drawing/2014/chartex" xmlns:cx1="http://schemas.microsoft.com/office/drawing/2015/9/8/chartex" xmlns:cx2="http://schemas.microsoft.com/office/drawing/2015/10/21/chartex" xmlns:cx3="http://schemas.microsoft.com/office/drawing/2016/5/9/chartex" xmlns:cx4="http://schemas.microsoft.com/office/drawing/2016/5/10/chartex" xmlns:cx5="http://schemas.microsoft.com/office/drawing/2016/5/11/chartex" xmlns:cx6="http://schemas.microsoft.com/office/drawing/2016/5/12/chartex" xmlns:cx7="http://schemas.microsoft.com/office/drawing/2016/5/13/chartex" xmlns:cx8="http://schemas.microsoft.com/office/drawing/2016/5/14/chartex" xmlns:mc="http://schemas.openxmlformats.org/markup-compatibility/2006" xmlns:aink="http://schemas.microsoft.com/office/drawing/2016/ink" xmlns:am3d="http://schemas.microsoft.com/office/drawing/2017/model3d" xmlns:o="urn:schemas-microsoft-com:office:office" xmlns:oel="http://schemas.microsoft.com/office/2019/extlst" xmlns:r="http://schemas.openxmlformats.org/officeDocument/2006/relationships" xmlns:m="http://schemas.openxmlformats.org/officeDocument/2006/math" xmlns:v="urn:schemas-microsoft-com:vml" xmlns:wp14="http://schemas.microsoft.com/office/word/2010/wordprocessingDrawing" xmlns:wp="http://schemas.openxmlformats.org/drawingml/2006/wordprocessingDrawing" xmlns:w10="urn:schemas-microsoft-com:office:word" xmlns:w="http://schemas.openxmlformats.org/wordprocessingml/2006/main" xmlns:w14="http://schemas.microsoft.com/office/word/2010/wordml" xmlns:w15="http://schemas.microsoft.com/office/word/2012/wordml" xmlns:w16cex="http://schemas.microsoft.com/office/word/2018/wordml/cex" xmlns:w16cid="http://schemas.microsoft.com/office/word/2016/wordml/cid" xmlns:w16="http://schemas.microsoft.com/office/word/2018/wordml" xmlns:w16du="http://schemas.microsoft.com/office/word/2023/wordml/word16du" xmlns:w16sdtdh="http://schemas.microsoft.com/office/word/2020/wordml/sdtdatahash" xmlns:w16se="http://schemas.microsoft.com/office/word/2015/wordml/symex" xmlns:wpg="http://schemas.microsoft.com/office/word/2010/wordprocessingGroup" xmlns:wpi="http://schemas.microsoft.com/office/word/2010/wordprocessingInk" xmlns:wne="http://schemas.microsoft.com/office/word/2006/wordml" xmlns:wps="http://schemas.microsoft.com/office/word/2010/wordprocessingShape" mc:Ignorable="w14 w15 w16se w16cid w16 w16cex w16sdtdh w16du wp14">
   <w:p>
     <w:pPr>
       <w:pStyle w:val="Header"/>
@@ -5017,7 +5611,7 @@
 </file>
 
 <file path=word/styles.xml><?xml version="1.0" encoding="utf-8"?>
-<w:styles xmlns:mc="http://schemas.openxmlformats.org/markup-compatibility/2006" xmlns:r="http://schemas.openxmlformats.org/officeDocument/2006/relationships" xmlns:w="http://schemas.openxmlformats.org/wordprocessingml/2006/main" xmlns:w14="http://schemas.microsoft.com/office/word/2010/wordml" xmlns:w15="http://schemas.microsoft.com/office/word/2012/wordml" xmlns:w16cex="http://schemas.microsoft.com/office/word/2018/wordml/cex" xmlns:w16cid="http://schemas.microsoft.com/office/word/2016/wordml/cid" xmlns:w16="http://schemas.microsoft.com/office/word/2018/wordml" xmlns:w16se="http://schemas.microsoft.com/office/word/2015/wordml/symex" mc:Ignorable="w14 w15 w16se w16cid w16 w16cex">
+<w:styles xmlns:mc="http://schemas.openxmlformats.org/markup-compatibility/2006" xmlns:r="http://schemas.openxmlformats.org/officeDocument/2006/relationships" xmlns:w="http://schemas.openxmlformats.org/wordprocessingml/2006/main" xmlns:w14="http://schemas.microsoft.com/office/word/2010/wordml" xmlns:w15="http://schemas.microsoft.com/office/word/2012/wordml" xmlns:w16cex="http://schemas.microsoft.com/office/word/2018/wordml/cex" xmlns:w16cid="http://schemas.microsoft.com/office/word/2016/wordml/cid" xmlns:w16="http://schemas.microsoft.com/office/word/2018/wordml" xmlns:w16du="http://schemas.microsoft.com/office/word/2023/wordml/word16du" xmlns:w16sdtdh="http://schemas.microsoft.com/office/word/2020/wordml/sdtdatahash" xmlns:w16se="http://schemas.microsoft.com/office/word/2015/wordml/symex" mc:Ignorable="w14 w15 w16se w16cid w16 w16cex w16sdtdh w16du">
   <w:docDefaults>
     <w:rPrDefault>
       <w:rPr>
@@ -5422,6 +6016,7 @@
   <w:style w:type="character" w:default="1" w:styleId="DefaultParagraphFont">
     <w:name w:val="Default Paragraph Font"/>
     <w:uiPriority w:val="1"/>
+    <w:semiHidden/>
     <w:unhideWhenUsed/>
   </w:style>
   <w:style w:type="table" w:default="1" w:styleId="TableNormal">
@@ -5429,7 +6024,6 @@
     <w:uiPriority w:val="99"/>
     <w:semiHidden/>
     <w:unhideWhenUsed/>
-    <w:qFormat/>
     <w:tblPr>
       <w:tblInd w:w="0" w:type="dxa"/>
       <w:tblCellMar>

</xml_diff>

<commit_message>
nmv 24 04 2025
</commit_message>
<xml_diff>
--- a/AraNyaka/TA 7-8 Malayalam Corrections.docx
+++ b/AraNyaka/TA 7-8 Malayalam Corrections.docx
@@ -1,6 +1,6 @@
 
 <file path=word/document.xml><?xml version="1.0" encoding="utf-8"?>
-<w:document xmlns:wpc="http://schemas.microsoft.com/office/word/2010/wordprocessingCanvas" xmlns:cx="http://schemas.microsoft.com/office/drawing/2014/chartex" xmlns:cx1="http://schemas.microsoft.com/office/drawing/2015/9/8/chartex" xmlns:cx2="http://schemas.microsoft.com/office/drawing/2015/10/21/chartex" xmlns:cx3="http://schemas.microsoft.com/office/drawing/2016/5/9/chartex" xmlns:cx4="http://schemas.microsoft.com/office/drawing/2016/5/10/chartex" xmlns:cx5="http://schemas.microsoft.com/office/drawing/2016/5/11/chartex" xmlns:cx6="http://schemas.microsoft.com/office/drawing/2016/5/12/chartex" xmlns:cx7="http://schemas.microsoft.com/office/drawing/2016/5/13/chartex" xmlns:cx8="http://schemas.microsoft.com/office/drawing/2016/5/14/chartex" xmlns:mc="http://schemas.openxmlformats.org/markup-compatibility/2006" xmlns:aink="http://schemas.microsoft.com/office/drawing/2016/ink" xmlns:am3d="http://schemas.microsoft.com/office/drawing/2017/model3d" xmlns:o="urn:schemas-microsoft-com:office:office" xmlns:oel="http://schemas.microsoft.com/office/2019/extlst" xmlns:r="http://schemas.openxmlformats.org/officeDocument/2006/relationships" xmlns:m="http://schemas.openxmlformats.org/officeDocument/2006/math" xmlns:v="urn:schemas-microsoft-com:vml" xmlns:wp14="http://schemas.microsoft.com/office/word/2010/wordprocessingDrawing" xmlns:wp="http://schemas.openxmlformats.org/drawingml/2006/wordprocessingDrawing" xmlns:w10="urn:schemas-microsoft-com:office:word" xmlns:w="http://schemas.openxmlformats.org/wordprocessingml/2006/main" xmlns:w14="http://schemas.microsoft.com/office/word/2010/wordml" xmlns:w15="http://schemas.microsoft.com/office/word/2012/wordml" xmlns:w16cex="http://schemas.microsoft.com/office/word/2018/wordml/cex" xmlns:w16cid="http://schemas.microsoft.com/office/word/2016/wordml/cid" xmlns:w16="http://schemas.microsoft.com/office/word/2018/wordml" xmlns:w16du="http://schemas.microsoft.com/office/word/2023/wordml/word16du" xmlns:w16sdtdh="http://schemas.microsoft.com/office/word/2020/wordml/sdtdatahash" xmlns:w16se="http://schemas.microsoft.com/office/word/2015/wordml/symex" xmlns:wpg="http://schemas.microsoft.com/office/word/2010/wordprocessingGroup" xmlns:wpi="http://schemas.microsoft.com/office/word/2010/wordprocessingInk" xmlns:wne="http://schemas.microsoft.com/office/word/2006/wordml" xmlns:wps="http://schemas.microsoft.com/office/word/2010/wordprocessingShape" mc:Ignorable="w14 w15 w16se w16cid w16 w16cex w16sdtdh w16du wp14">
+<w:document xmlns:wpc="http://schemas.microsoft.com/office/word/2010/wordprocessingCanvas" xmlns:cx="http://schemas.microsoft.com/office/drawing/2014/chartex" xmlns:cx1="http://schemas.microsoft.com/office/drawing/2015/9/8/chartex" xmlns:cx2="http://schemas.microsoft.com/office/drawing/2015/10/21/chartex" xmlns:cx3="http://schemas.microsoft.com/office/drawing/2016/5/9/chartex" xmlns:cx4="http://schemas.microsoft.com/office/drawing/2016/5/10/chartex" xmlns:cx5="http://schemas.microsoft.com/office/drawing/2016/5/11/chartex" xmlns:cx6="http://schemas.microsoft.com/office/drawing/2016/5/12/chartex" xmlns:cx7="http://schemas.microsoft.com/office/drawing/2016/5/13/chartex" xmlns:cx8="http://schemas.microsoft.com/office/drawing/2016/5/14/chartex" xmlns:mc="http://schemas.openxmlformats.org/markup-compatibility/2006" xmlns:aink="http://schemas.microsoft.com/office/drawing/2016/ink" xmlns:am3d="http://schemas.microsoft.com/office/drawing/2017/model3d" xmlns:o="urn:schemas-microsoft-com:office:office" xmlns:oel="http://schemas.microsoft.com/office/2019/extlst" xmlns:r="http://schemas.openxmlformats.org/officeDocument/2006/relationships" xmlns:m="http://schemas.openxmlformats.org/officeDocument/2006/math" xmlns:v="urn:schemas-microsoft-com:vml" xmlns:wp14="http://schemas.microsoft.com/office/word/2010/wordprocessingDrawing" xmlns:wp="http://schemas.openxmlformats.org/drawingml/2006/wordprocessingDrawing" xmlns:w10="urn:schemas-microsoft-com:office:word" xmlns:w="http://schemas.openxmlformats.org/wordprocessingml/2006/main" xmlns:w14="http://schemas.microsoft.com/office/word/2010/wordml" xmlns:w15="http://schemas.microsoft.com/office/word/2012/wordml" xmlns:w16cex="http://schemas.microsoft.com/office/word/2018/wordml/cex" xmlns:w16cid="http://schemas.microsoft.com/office/word/2016/wordml/cid" xmlns:w16="http://schemas.microsoft.com/office/word/2018/wordml" xmlns:w16du="http://schemas.microsoft.com/office/word/2023/wordml/word16du" xmlns:w16sdtdh="http://schemas.microsoft.com/office/word/2020/wordml/sdtdatahash" xmlns:w16sdtfl="http://schemas.microsoft.com/office/word/2024/wordml/sdtformatlock" xmlns:w16se="http://schemas.microsoft.com/office/word/2015/wordml/symex" xmlns:wpg="http://schemas.microsoft.com/office/word/2010/wordprocessingGroup" xmlns:wpi="http://schemas.microsoft.com/office/word/2010/wordprocessingInk" xmlns:wne="http://schemas.microsoft.com/office/word/2006/wordml" xmlns:wps="http://schemas.microsoft.com/office/word/2010/wordprocessingShape" mc:Ignorable="w14 w15 w16se w16cid w16 w16cex w16sdtdh w16sdtfl w16du wp14">
   <w:body>
     <w:p>
       <w:pPr>
@@ -264,17 +264,19 @@
                 <w:sz w:val="28"/>
                 <w:szCs w:val="28"/>
               </w:rPr>
-              <w:t>TA 7.1</w:t>
-            </w:r>
-            <w:r>
+              <w:t>TA 7.19.1</w:t>
+            </w:r>
+          </w:p>
+          <w:p>
+            <w:pPr>
+              <w:spacing w:before="0" w:line="240" w:lineRule="auto"/>
               <w:rPr>
                 <w:b/>
                 <w:bCs/>
                 <w:sz w:val="28"/>
                 <w:szCs w:val="28"/>
               </w:rPr>
-              <w:t>9</w:t>
-            </w:r>
+            </w:pPr>
             <w:r>
               <w:rPr>
                 <w:b/>
@@ -282,36 +284,7 @@
                 <w:sz w:val="28"/>
                 <w:szCs w:val="28"/>
               </w:rPr>
-              <w:t>.1</w:t>
-            </w:r>
-          </w:p>
-          <w:p>
-            <w:pPr>
-              <w:spacing w:before="0" w:line="240" w:lineRule="auto"/>
-              <w:rPr>
-                <w:b/>
-                <w:bCs/>
-                <w:sz w:val="28"/>
-                <w:szCs w:val="28"/>
-              </w:rPr>
-            </w:pPr>
-            <w:r>
-              <w:rPr>
-                <w:b/>
-                <w:bCs/>
-                <w:sz w:val="28"/>
-                <w:szCs w:val="28"/>
-              </w:rPr>
-              <w:t>Last Statement</w:t>
-            </w:r>
-            <w:r>
-              <w:rPr>
-                <w:b/>
-                <w:bCs/>
-                <w:sz w:val="28"/>
-                <w:szCs w:val="28"/>
-              </w:rPr>
-              <w:t xml:space="preserve"> </w:t>
+              <w:t xml:space="preserve">Last Statement </w:t>
             </w:r>
           </w:p>
           <w:p>
@@ -526,6 +499,304 @@
                 <w:lang w:val="en-IN" w:eastAsia="en-IN" w:bidi="ml-IN"/>
               </w:rPr>
               <w:t>|</w:t>
+            </w:r>
+          </w:p>
+        </w:tc>
+      </w:tr>
+      <w:tr>
+        <w:tc>
+          <w:tcPr>
+            <w:tcW w:w="3735" w:type="dxa"/>
+            <w:tcBorders>
+              <w:top w:val="single" w:sz="4" w:space="0" w:color="000000"/>
+              <w:left w:val="single" w:sz="4" w:space="0" w:color="000000"/>
+              <w:bottom w:val="single" w:sz="4" w:space="0" w:color="000000"/>
+              <w:right w:val="single" w:sz="4" w:space="0" w:color="000000"/>
+            </w:tcBorders>
+          </w:tcPr>
+          <w:p>
+            <w:pPr>
+              <w:spacing w:before="0" w:line="240" w:lineRule="auto"/>
+              <w:rPr>
+                <w:b/>
+                <w:bCs/>
+                <w:sz w:val="28"/>
+                <w:szCs w:val="28"/>
+              </w:rPr>
+            </w:pPr>
+            <w:r>
+              <w:rPr>
+                <w:b/>
+                <w:bCs/>
+                <w:sz w:val="28"/>
+                <w:szCs w:val="28"/>
+              </w:rPr>
+              <w:t xml:space="preserve">TA </w:t>
+            </w:r>
+            <w:r>
+              <w:rPr>
+                <w:b/>
+                <w:bCs/>
+                <w:sz w:val="28"/>
+                <w:szCs w:val="28"/>
+              </w:rPr>
+              <w:t>8.1.5</w:t>
+            </w:r>
+          </w:p>
+          <w:p>
+            <w:pPr>
+              <w:spacing w:before="0" w:line="240" w:lineRule="auto"/>
+              <w:rPr>
+                <w:b/>
+                <w:bCs/>
+                <w:sz w:val="28"/>
+                <w:szCs w:val="28"/>
+              </w:rPr>
+            </w:pPr>
+            <w:r>
+              <w:rPr>
+                <w:b/>
+                <w:bCs/>
+                <w:sz w:val="28"/>
+                <w:szCs w:val="28"/>
+              </w:rPr>
+              <w:t xml:space="preserve">Statement </w:t>
+            </w:r>
+            <w:r>
+              <w:rPr>
+                <w:b/>
+                <w:bCs/>
+                <w:sz w:val="28"/>
+                <w:szCs w:val="28"/>
+              </w:rPr>
+              <w:t>- 8</w:t>
+            </w:r>
+          </w:p>
+          <w:p>
+            <w:pPr>
+              <w:spacing w:before="0" w:line="240" w:lineRule="auto"/>
+              <w:rPr>
+                <w:b/>
+                <w:bCs/>
+                <w:sz w:val="28"/>
+                <w:szCs w:val="28"/>
+              </w:rPr>
+            </w:pPr>
+            <w:r>
+              <w:rPr>
+                <w:b/>
+                <w:bCs/>
+                <w:sz w:val="28"/>
+                <w:szCs w:val="28"/>
+              </w:rPr>
+              <w:t>5</w:t>
+            </w:r>
+            <w:r>
+              <w:rPr>
+                <w:b/>
+                <w:bCs/>
+                <w:sz w:val="28"/>
+                <w:szCs w:val="28"/>
+              </w:rPr>
+              <w:t>t</w:t>
+            </w:r>
+            <w:r>
+              <w:rPr>
+                <w:b/>
+                <w:bCs/>
+                <w:sz w:val="28"/>
+                <w:szCs w:val="28"/>
+              </w:rPr>
+              <w:t>h Dasini</w:t>
+            </w:r>
+          </w:p>
+        </w:tc>
+        <w:tc>
+          <w:tcPr>
+            <w:tcW w:w="5103" w:type="dxa"/>
+            <w:tcBorders>
+              <w:top w:val="single" w:sz="4" w:space="0" w:color="000000"/>
+              <w:left w:val="single" w:sz="4" w:space="0" w:color="000000"/>
+              <w:bottom w:val="single" w:sz="4" w:space="0" w:color="000000"/>
+              <w:right w:val="single" w:sz="4" w:space="0" w:color="000000"/>
+            </w:tcBorders>
+          </w:tcPr>
+          <w:p>
+            <w:pPr>
+              <w:spacing w:before="0" w:line="252" w:lineRule="auto"/>
+              <w:rPr>
+                <w:rFonts w:ascii="BRH Malayalam Extra" w:eastAsia="Times New Roman" w:hAnsi="BRH Malayalam Extra" w:cs="BRH Malayalam Extra"/>
+                <w:color w:val="000000"/>
+                <w:sz w:val="40"/>
+                <w:szCs w:val="40"/>
+                <w:lang w:val="en-IN" w:eastAsia="en-IN" w:bidi="ml-IN"/>
+              </w:rPr>
+            </w:pPr>
+            <w:r>
+              <w:rPr>
+                <w:rFonts w:ascii="BRH Malayalam Extra" w:eastAsia="Times New Roman" w:hAnsi="BRH Malayalam Extra" w:cs="BRH Malayalam Extra"/>
+                <w:color w:val="000000"/>
+                <w:sz w:val="40"/>
+                <w:szCs w:val="40"/>
+                <w:lang w:val="en-IN" w:eastAsia="en-IN" w:bidi="ml-IN"/>
+              </w:rPr>
+              <w:t>Z</w:t>
+            </w:r>
+            <w:r>
+              <w:rPr>
+                <w:rFonts w:ascii="BRH Malayalam Extra" w:eastAsia="Times New Roman" w:hAnsi="BRH Malayalam Extra" w:cs="BRH Malayalam Extra"/>
+                <w:color w:val="000000"/>
+                <w:sz w:val="40"/>
+                <w:szCs w:val="40"/>
+                <w:highlight w:val="yellow"/>
+                <w:lang w:val="en-IN" w:eastAsia="en-IN" w:bidi="ml-IN"/>
+              </w:rPr>
+              <w:t>Æ</w:t>
+            </w:r>
+            <w:r>
+              <w:rPr>
+                <w:rFonts w:ascii="BRH Malayalam Extra" w:eastAsia="Times New Roman" w:hAnsi="BRH Malayalam Extra" w:cs="BRH Malayalam Extra"/>
+                <w:color w:val="000000"/>
+                <w:sz w:val="34"/>
+                <w:szCs w:val="40"/>
+                <w:lang w:val="en-IN" w:eastAsia="en-IN" w:bidi="ml-IN"/>
+              </w:rPr>
+              <w:t>–</w:t>
+            </w:r>
+            <w:r>
+              <w:rPr>
+                <w:rFonts w:ascii="BRH Malayalam Extra" w:eastAsia="Times New Roman" w:hAnsi="BRH Malayalam Extra" w:cs="BRH Malayalam Extra"/>
+                <w:color w:val="000000"/>
+                <w:sz w:val="40"/>
+                <w:szCs w:val="40"/>
+                <w:lang w:val="en-IN" w:eastAsia="en-IN" w:bidi="ml-IN"/>
+              </w:rPr>
+              <w:t>ªisõ— Nªi</w:t>
+            </w:r>
+            <w:r>
+              <w:rPr>
+                <w:rFonts w:ascii="BRH Malayalam Extra" w:eastAsia="Times New Roman" w:hAnsi="BRH Malayalam Extra" w:cs="BRH Malayalam Extra"/>
+                <w:color w:val="000000"/>
+                <w:sz w:val="34"/>
+                <w:szCs w:val="40"/>
+                <w:lang w:val="en-IN" w:eastAsia="en-IN" w:bidi="ml-IN"/>
+              </w:rPr>
+              <w:t>–</w:t>
+            </w:r>
+            <w:r>
+              <w:rPr>
+                <w:rFonts w:ascii="BRH Malayalam Extra" w:eastAsia="Times New Roman" w:hAnsi="BRH Malayalam Extra" w:cs="BRH Malayalam Extra"/>
+                <w:color w:val="000000"/>
+                <w:sz w:val="40"/>
+                <w:szCs w:val="40"/>
+                <w:lang w:val="en-IN" w:eastAsia="en-IN" w:bidi="ml-IN"/>
+              </w:rPr>
+              <w:t>ZûI |</w:t>
+            </w:r>
+          </w:p>
+        </w:tc>
+        <w:tc>
+          <w:tcPr>
+            <w:tcW w:w="5245" w:type="dxa"/>
+            <w:tcBorders>
+              <w:top w:val="single" w:sz="4" w:space="0" w:color="000000"/>
+              <w:left w:val="single" w:sz="4" w:space="0" w:color="000000"/>
+              <w:bottom w:val="single" w:sz="4" w:space="0" w:color="000000"/>
+              <w:right w:val="single" w:sz="4" w:space="0" w:color="000000"/>
+            </w:tcBorders>
+          </w:tcPr>
+          <w:p>
+            <w:pPr>
+              <w:spacing w:before="0" w:line="252" w:lineRule="auto"/>
+              <w:rPr>
+                <w:rFonts w:ascii="BRH Malayalam Extra" w:eastAsia="Times New Roman" w:hAnsi="BRH Malayalam Extra" w:cs="BRH Malayalam Extra"/>
+                <w:color w:val="000000"/>
+                <w:sz w:val="40"/>
+                <w:szCs w:val="40"/>
+                <w:lang w:val="en-IN" w:eastAsia="en-IN" w:bidi="ml-IN"/>
+              </w:rPr>
+            </w:pPr>
+            <w:r>
+              <w:rPr>
+                <w:rFonts w:ascii="BRH Malayalam Extra" w:eastAsia="Times New Roman" w:hAnsi="BRH Malayalam Extra" w:cs="BRH Malayalam Extra"/>
+                <w:color w:val="000000"/>
+                <w:sz w:val="40"/>
+                <w:szCs w:val="40"/>
+                <w:lang w:val="en-IN" w:eastAsia="en-IN" w:bidi="ml-IN"/>
+              </w:rPr>
+              <w:t>Z</w:t>
+            </w:r>
+            <w:r>
+              <w:rPr>
+                <w:rFonts w:ascii="BRH Malayalam Extra" w:eastAsia="Times New Roman" w:hAnsi="BRH Malayalam Extra" w:cs="BRH Malayalam Extra"/>
+                <w:color w:val="000000"/>
+                <w:sz w:val="40"/>
+                <w:szCs w:val="40"/>
+                <w:highlight w:val="green"/>
+                <w:lang w:val="en-IN" w:eastAsia="en-IN" w:bidi="ml-IN"/>
+              </w:rPr>
+              <w:t>b</w:t>
+            </w:r>
+            <w:r>
+              <w:rPr>
+                <w:rFonts w:ascii="BRH Malayalam Extra" w:eastAsia="Times New Roman" w:hAnsi="BRH Malayalam Extra" w:cs="BRH Malayalam Extra"/>
+                <w:color w:val="000000"/>
+                <w:sz w:val="40"/>
+                <w:szCs w:val="40"/>
+                <w:lang w:val="en-IN" w:eastAsia="en-IN" w:bidi="ml-IN"/>
+              </w:rPr>
+              <w:t xml:space="preserve">§ </w:t>
+            </w:r>
+            <w:r>
+              <w:rPr>
+                <w:rFonts w:ascii="BRH Malayalam Extra" w:eastAsia="Times New Roman" w:hAnsi="BRH Malayalam Extra" w:cs="BRH Malayalam Extra"/>
+                <w:color w:val="000000"/>
+                <w:sz w:val="40"/>
+                <w:szCs w:val="40"/>
+                <w:highlight w:val="green"/>
+                <w:lang w:val="en-IN" w:eastAsia="en-IN" w:bidi="ml-IN"/>
+              </w:rPr>
+              <w:t>N</w:t>
+            </w:r>
+            <w:r>
+              <w:rPr>
+                <w:rFonts w:ascii="BRH Malayalam Extra" w:eastAsia="Times New Roman" w:hAnsi="BRH Malayalam Extra" w:cs="BRH Malayalam Extra"/>
+                <w:color w:val="000000"/>
+                <w:sz w:val="34"/>
+                <w:szCs w:val="40"/>
+                <w:lang w:val="en-IN" w:eastAsia="en-IN" w:bidi="ml-IN"/>
+              </w:rPr>
+              <w:t>–</w:t>
+            </w:r>
+            <w:r>
+              <w:rPr>
+                <w:rFonts w:ascii="BRH Malayalam Extra" w:eastAsia="Times New Roman" w:hAnsi="BRH Malayalam Extra" w:cs="BRH Malayalam Extra"/>
+                <w:color w:val="000000"/>
+                <w:sz w:val="40"/>
+                <w:szCs w:val="40"/>
+                <w:lang w:val="en-IN" w:eastAsia="en-IN" w:bidi="ml-IN"/>
+              </w:rPr>
+              <w:t>ªisõ— Nªi</w:t>
+            </w:r>
+            <w:r>
+              <w:rPr>
+                <w:rFonts w:ascii="BRH Malayalam Extra" w:eastAsia="Times New Roman" w:hAnsi="BRH Malayalam Extra" w:cs="BRH Malayalam Extra"/>
+                <w:color w:val="000000"/>
+                <w:sz w:val="34"/>
+                <w:szCs w:val="40"/>
+                <w:lang w:val="en-IN" w:eastAsia="en-IN" w:bidi="ml-IN"/>
+              </w:rPr>
+              <w:t>–</w:t>
+            </w:r>
+            <w:r>
+              <w:rPr>
+                <w:rFonts w:ascii="BRH Malayalam Extra" w:eastAsia="Times New Roman" w:hAnsi="BRH Malayalam Extra" w:cs="BRH Malayalam Extra"/>
+                <w:color w:val="000000"/>
+                <w:sz w:val="40"/>
+                <w:szCs w:val="40"/>
+                <w:lang w:val="en-IN" w:eastAsia="en-IN" w:bidi="ml-IN"/>
+              </w:rPr>
+              <w:t>ZûI |</w:t>
             </w:r>
           </w:p>
         </w:tc>
@@ -1196,6 +1467,7 @@
                 <w:sz w:val="28"/>
                 <w:szCs w:val="28"/>
               </w:rPr>
+              <w:lastRenderedPageBreak/>
               <w:t xml:space="preserve">TA </w:t>
             </w:r>
             <w:r>
@@ -1361,18 +1633,7 @@
                 <w:szCs w:val="40"/>
                 <w:lang w:val="en-IN" w:eastAsia="en-IN" w:bidi="ml-IN"/>
               </w:rPr>
-              <w:t xml:space="preserve"> si—¥d </w:t>
-            </w:r>
-            <w:r>
-              <w:rPr>
-                <w:rFonts w:ascii="BRH Malayalam Extra" w:eastAsia="Times New Roman" w:hAnsi="BRH Malayalam Extra" w:cs="BRH Malayalam Extra"/>
-                <w:color w:val="000000"/>
-                <w:sz w:val="40"/>
-                <w:szCs w:val="40"/>
-                <w:lang w:val="en-IN" w:eastAsia="en-IN" w:bidi="ml-IN"/>
-              </w:rPr>
-              <w:lastRenderedPageBreak/>
-              <w:t>gt¢</w:t>
+              <w:t xml:space="preserve"> si—¥d gt¢</w:t>
             </w:r>
             <w:r>
               <w:rPr>
@@ -1423,7 +1684,6 @@
                 <w:szCs w:val="40"/>
                 <w:lang w:val="en-IN" w:eastAsia="en-IN" w:bidi="ml-IN"/>
               </w:rPr>
-              <w:lastRenderedPageBreak/>
               <w:t>py</w:t>
             </w:r>
             <w:r>
@@ -1505,18 +1765,7 @@
                 <w:szCs w:val="40"/>
                 <w:lang w:val="en-IN" w:eastAsia="en-IN" w:bidi="ml-IN"/>
               </w:rPr>
-              <w:t xml:space="preserve"> si—¥d </w:t>
-            </w:r>
-            <w:r>
-              <w:rPr>
-                <w:rFonts w:ascii="BRH Malayalam Extra" w:eastAsia="Times New Roman" w:hAnsi="BRH Malayalam Extra" w:cs="BRH Malayalam Extra"/>
-                <w:color w:val="000000"/>
-                <w:sz w:val="40"/>
-                <w:szCs w:val="40"/>
-                <w:lang w:val="en-IN" w:eastAsia="en-IN" w:bidi="ml-IN"/>
-              </w:rPr>
-              <w:lastRenderedPageBreak/>
-              <w:t>gt¢</w:t>
+              <w:t xml:space="preserve"> si—¥d gt¢</w:t>
             </w:r>
             <w:r>
               <w:rPr>
@@ -1562,7 +1811,6 @@
                 <w:sz w:val="28"/>
                 <w:szCs w:val="28"/>
               </w:rPr>
-              <w:lastRenderedPageBreak/>
               <w:t xml:space="preserve">TA </w:t>
             </w:r>
             <w:r>
@@ -2926,6 +3174,7 @@
                 <w:sz w:val="28"/>
                 <w:szCs w:val="28"/>
               </w:rPr>
+              <w:lastRenderedPageBreak/>
               <w:t xml:space="preserve">TA </w:t>
             </w:r>
             <w:r>
@@ -3309,7 +3558,6 @@
                 <w:sz w:val="28"/>
                 <w:szCs w:val="28"/>
               </w:rPr>
-              <w:lastRenderedPageBreak/>
               <w:t xml:space="preserve">TA </w:t>
             </w:r>
             <w:r>
@@ -5188,7 +5436,7 @@
 </file>
 
 <file path=word/endnotes.xml><?xml version="1.0" encoding="utf-8"?>
-<w:endnotes xmlns:wpc="http://schemas.microsoft.com/office/word/2010/wordprocessingCanvas" xmlns:cx="http://schemas.microsoft.com/office/drawing/2014/chartex" xmlns:cx1="http://schemas.microsoft.com/office/drawing/2015/9/8/chartex" xmlns:cx2="http://schemas.microsoft.com/office/drawing/2015/10/21/chartex" xmlns:cx3="http://schemas.microsoft.com/office/drawing/2016/5/9/chartex" xmlns:cx4="http://schemas.microsoft.com/office/drawing/2016/5/10/chartex" xmlns:cx5="http://schemas.microsoft.com/office/drawing/2016/5/11/chartex" xmlns:cx6="http://schemas.microsoft.com/office/drawing/2016/5/12/chartex" xmlns:cx7="http://schemas.microsoft.com/office/drawing/2016/5/13/chartex" xmlns:cx8="http://schemas.microsoft.com/office/drawing/2016/5/14/chartex" xmlns:mc="http://schemas.openxmlformats.org/markup-compatibility/2006" xmlns:aink="http://schemas.microsoft.com/office/drawing/2016/ink" xmlns:am3d="http://schemas.microsoft.com/office/drawing/2017/model3d" xmlns:o="urn:schemas-microsoft-com:office:office" xmlns:oel="http://schemas.microsoft.com/office/2019/extlst" xmlns:r="http://schemas.openxmlformats.org/officeDocument/2006/relationships" xmlns:m="http://schemas.openxmlformats.org/officeDocument/2006/math" xmlns:v="urn:schemas-microsoft-com:vml" xmlns:wp14="http://schemas.microsoft.com/office/word/2010/wordprocessingDrawing" xmlns:wp="http://schemas.openxmlformats.org/drawingml/2006/wordprocessingDrawing" xmlns:w10="urn:schemas-microsoft-com:office:word" xmlns:w="http://schemas.openxmlformats.org/wordprocessingml/2006/main" xmlns:w14="http://schemas.microsoft.com/office/word/2010/wordml" xmlns:w15="http://schemas.microsoft.com/office/word/2012/wordml" xmlns:w16cex="http://schemas.microsoft.com/office/word/2018/wordml/cex" xmlns:w16cid="http://schemas.microsoft.com/office/word/2016/wordml/cid" xmlns:w16="http://schemas.microsoft.com/office/word/2018/wordml" xmlns:w16du="http://schemas.microsoft.com/office/word/2023/wordml/word16du" xmlns:w16sdtdh="http://schemas.microsoft.com/office/word/2020/wordml/sdtdatahash" xmlns:w16se="http://schemas.microsoft.com/office/word/2015/wordml/symex" xmlns:wpg="http://schemas.microsoft.com/office/word/2010/wordprocessingGroup" xmlns:wpi="http://schemas.microsoft.com/office/word/2010/wordprocessingInk" xmlns:wne="http://schemas.microsoft.com/office/word/2006/wordml" xmlns:wps="http://schemas.microsoft.com/office/word/2010/wordprocessingShape" mc:Ignorable="w14 w15 w16se w16cid w16 w16cex w16sdtdh w16du wp14">
+<w:endnotes xmlns:wpc="http://schemas.microsoft.com/office/word/2010/wordprocessingCanvas" xmlns:cx="http://schemas.microsoft.com/office/drawing/2014/chartex" xmlns:cx1="http://schemas.microsoft.com/office/drawing/2015/9/8/chartex" xmlns:cx2="http://schemas.microsoft.com/office/drawing/2015/10/21/chartex" xmlns:cx3="http://schemas.microsoft.com/office/drawing/2016/5/9/chartex" xmlns:cx4="http://schemas.microsoft.com/office/drawing/2016/5/10/chartex" xmlns:cx5="http://schemas.microsoft.com/office/drawing/2016/5/11/chartex" xmlns:cx6="http://schemas.microsoft.com/office/drawing/2016/5/12/chartex" xmlns:cx7="http://schemas.microsoft.com/office/drawing/2016/5/13/chartex" xmlns:cx8="http://schemas.microsoft.com/office/drawing/2016/5/14/chartex" xmlns:mc="http://schemas.openxmlformats.org/markup-compatibility/2006" xmlns:aink="http://schemas.microsoft.com/office/drawing/2016/ink" xmlns:am3d="http://schemas.microsoft.com/office/drawing/2017/model3d" xmlns:o="urn:schemas-microsoft-com:office:office" xmlns:oel="http://schemas.microsoft.com/office/2019/extlst" xmlns:r="http://schemas.openxmlformats.org/officeDocument/2006/relationships" xmlns:m="http://schemas.openxmlformats.org/officeDocument/2006/math" xmlns:v="urn:schemas-microsoft-com:vml" xmlns:wp14="http://schemas.microsoft.com/office/word/2010/wordprocessingDrawing" xmlns:wp="http://schemas.openxmlformats.org/drawingml/2006/wordprocessingDrawing" xmlns:w10="urn:schemas-microsoft-com:office:word" xmlns:w="http://schemas.openxmlformats.org/wordprocessingml/2006/main" xmlns:w14="http://schemas.microsoft.com/office/word/2010/wordml" xmlns:w15="http://schemas.microsoft.com/office/word/2012/wordml" xmlns:w16cex="http://schemas.microsoft.com/office/word/2018/wordml/cex" xmlns:w16cid="http://schemas.microsoft.com/office/word/2016/wordml/cid" xmlns:w16="http://schemas.microsoft.com/office/word/2018/wordml" xmlns:w16du="http://schemas.microsoft.com/office/word/2023/wordml/word16du" xmlns:w16sdtdh="http://schemas.microsoft.com/office/word/2020/wordml/sdtdatahash" xmlns:w16sdtfl="http://schemas.microsoft.com/office/word/2024/wordml/sdtformatlock" xmlns:w16se="http://schemas.microsoft.com/office/word/2015/wordml/symex" xmlns:wpg="http://schemas.microsoft.com/office/word/2010/wordprocessingGroup" xmlns:wpi="http://schemas.microsoft.com/office/word/2010/wordprocessingInk" xmlns:wne="http://schemas.microsoft.com/office/word/2006/wordml" xmlns:wps="http://schemas.microsoft.com/office/word/2010/wordprocessingShape" mc:Ignorable="w14 w15 w16se w16cid w16 w16cex w16sdtdh w16sdtfl w16du wp14">
   <w:endnote w:type="separator" w:id="-1">
     <w:p>
       <w:pPr>
@@ -5213,7 +5461,7 @@
 </file>
 
 <file path=word/footer1.xml><?xml version="1.0" encoding="utf-8"?>
-<w:ftr xmlns:wpc="http://schemas.microsoft.com/office/word/2010/wordprocessingCanvas" xmlns:cx="http://schemas.microsoft.com/office/drawing/2014/chartex" xmlns:cx1="http://schemas.microsoft.com/office/drawing/2015/9/8/chartex" xmlns:cx2="http://schemas.microsoft.com/office/drawing/2015/10/21/chartex" xmlns:cx3="http://schemas.microsoft.com/office/drawing/2016/5/9/chartex" xmlns:cx4="http://schemas.microsoft.com/office/drawing/2016/5/10/chartex" xmlns:cx5="http://schemas.microsoft.com/office/drawing/2016/5/11/chartex" xmlns:cx6="http://schemas.microsoft.com/office/drawing/2016/5/12/chartex" xmlns:cx7="http://schemas.microsoft.com/office/drawing/2016/5/13/chartex" xmlns:cx8="http://schemas.microsoft.com/office/drawing/2016/5/14/chartex" xmlns:mc="http://schemas.openxmlformats.org/markup-compatibility/2006" xmlns:aink="http://schemas.microsoft.com/office/drawing/2016/ink" xmlns:am3d="http://schemas.microsoft.com/office/drawing/2017/model3d" xmlns:o="urn:schemas-microsoft-com:office:office" xmlns:oel="http://schemas.microsoft.com/office/2019/extlst" xmlns:r="http://schemas.openxmlformats.org/officeDocument/2006/relationships" xmlns:m="http://schemas.openxmlformats.org/officeDocument/2006/math" xmlns:v="urn:schemas-microsoft-com:vml" xmlns:wp14="http://schemas.microsoft.com/office/word/2010/wordprocessingDrawing" xmlns:wp="http://schemas.openxmlformats.org/drawingml/2006/wordprocessingDrawing" xmlns:w10="urn:schemas-microsoft-com:office:word" xmlns:w="http://schemas.openxmlformats.org/wordprocessingml/2006/main" xmlns:w14="http://schemas.microsoft.com/office/word/2010/wordml" xmlns:w15="http://schemas.microsoft.com/office/word/2012/wordml" xmlns:w16cex="http://schemas.microsoft.com/office/word/2018/wordml/cex" xmlns:w16cid="http://schemas.microsoft.com/office/word/2016/wordml/cid" xmlns:w16="http://schemas.microsoft.com/office/word/2018/wordml" xmlns:w16du="http://schemas.microsoft.com/office/word/2023/wordml/word16du" xmlns:w16sdtdh="http://schemas.microsoft.com/office/word/2020/wordml/sdtdatahash" xmlns:w16se="http://schemas.microsoft.com/office/word/2015/wordml/symex" xmlns:wpg="http://schemas.microsoft.com/office/word/2010/wordprocessingGroup" xmlns:wpi="http://schemas.microsoft.com/office/word/2010/wordprocessingInk" xmlns:wne="http://schemas.microsoft.com/office/word/2006/wordml" xmlns:wps="http://schemas.microsoft.com/office/word/2010/wordprocessingShape" mc:Ignorable="w14 w15 w16se w16cid w16 w16cex w16sdtdh w16du wp14">
+<w:ftr xmlns:wpc="http://schemas.microsoft.com/office/word/2010/wordprocessingCanvas" xmlns:cx="http://schemas.microsoft.com/office/drawing/2014/chartex" xmlns:cx1="http://schemas.microsoft.com/office/drawing/2015/9/8/chartex" xmlns:cx2="http://schemas.microsoft.com/office/drawing/2015/10/21/chartex" xmlns:cx3="http://schemas.microsoft.com/office/drawing/2016/5/9/chartex" xmlns:cx4="http://schemas.microsoft.com/office/drawing/2016/5/10/chartex" xmlns:cx5="http://schemas.microsoft.com/office/drawing/2016/5/11/chartex" xmlns:cx6="http://schemas.microsoft.com/office/drawing/2016/5/12/chartex" xmlns:cx7="http://schemas.microsoft.com/office/drawing/2016/5/13/chartex" xmlns:cx8="http://schemas.microsoft.com/office/drawing/2016/5/14/chartex" xmlns:mc="http://schemas.openxmlformats.org/markup-compatibility/2006" xmlns:aink="http://schemas.microsoft.com/office/drawing/2016/ink" xmlns:am3d="http://schemas.microsoft.com/office/drawing/2017/model3d" xmlns:o="urn:schemas-microsoft-com:office:office" xmlns:oel="http://schemas.microsoft.com/office/2019/extlst" xmlns:r="http://schemas.openxmlformats.org/officeDocument/2006/relationships" xmlns:m="http://schemas.openxmlformats.org/officeDocument/2006/math" xmlns:v="urn:schemas-microsoft-com:vml" xmlns:wp14="http://schemas.microsoft.com/office/word/2010/wordprocessingDrawing" xmlns:wp="http://schemas.openxmlformats.org/drawingml/2006/wordprocessingDrawing" xmlns:w10="urn:schemas-microsoft-com:office:word" xmlns:w="http://schemas.openxmlformats.org/wordprocessingml/2006/main" xmlns:w14="http://schemas.microsoft.com/office/word/2010/wordml" xmlns:w15="http://schemas.microsoft.com/office/word/2012/wordml" xmlns:w16cex="http://schemas.microsoft.com/office/word/2018/wordml/cex" xmlns:w16cid="http://schemas.microsoft.com/office/word/2016/wordml/cid" xmlns:w16="http://schemas.microsoft.com/office/word/2018/wordml" xmlns:w16du="http://schemas.microsoft.com/office/word/2023/wordml/word16du" xmlns:w16sdtdh="http://schemas.microsoft.com/office/word/2020/wordml/sdtdatahash" xmlns:w16sdtfl="http://schemas.microsoft.com/office/word/2024/wordml/sdtformatlock" xmlns:w16se="http://schemas.microsoft.com/office/word/2015/wordml/symex" xmlns:wpg="http://schemas.microsoft.com/office/word/2010/wordprocessingGroup" xmlns:wpi="http://schemas.microsoft.com/office/word/2010/wordprocessingInk" xmlns:wne="http://schemas.microsoft.com/office/word/2006/wordml" xmlns:wps="http://schemas.microsoft.com/office/word/2010/wordprocessingShape" mc:Ignorable="w14 w15 w16se w16cid w16 w16cex w16sdtdh w16sdtfl w16du wp14">
   <w:p>
     <w:pPr>
       <w:pBdr>
@@ -5365,7 +5613,7 @@
 </file>
 
 <file path=word/footer2.xml><?xml version="1.0" encoding="utf-8"?>
-<w:ftr xmlns:wpc="http://schemas.microsoft.com/office/word/2010/wordprocessingCanvas" xmlns:cx="http://schemas.microsoft.com/office/drawing/2014/chartex" xmlns:cx1="http://schemas.microsoft.com/office/drawing/2015/9/8/chartex" xmlns:cx2="http://schemas.microsoft.com/office/drawing/2015/10/21/chartex" xmlns:cx3="http://schemas.microsoft.com/office/drawing/2016/5/9/chartex" xmlns:cx4="http://schemas.microsoft.com/office/drawing/2016/5/10/chartex" xmlns:cx5="http://schemas.microsoft.com/office/drawing/2016/5/11/chartex" xmlns:cx6="http://schemas.microsoft.com/office/drawing/2016/5/12/chartex" xmlns:cx7="http://schemas.microsoft.com/office/drawing/2016/5/13/chartex" xmlns:cx8="http://schemas.microsoft.com/office/drawing/2016/5/14/chartex" xmlns:mc="http://schemas.openxmlformats.org/markup-compatibility/2006" xmlns:aink="http://schemas.microsoft.com/office/drawing/2016/ink" xmlns:am3d="http://schemas.microsoft.com/office/drawing/2017/model3d" xmlns:o="urn:schemas-microsoft-com:office:office" xmlns:oel="http://schemas.microsoft.com/office/2019/extlst" xmlns:r="http://schemas.openxmlformats.org/officeDocument/2006/relationships" xmlns:m="http://schemas.openxmlformats.org/officeDocument/2006/math" xmlns:v="urn:schemas-microsoft-com:vml" xmlns:wp14="http://schemas.microsoft.com/office/word/2010/wordprocessingDrawing" xmlns:wp="http://schemas.openxmlformats.org/drawingml/2006/wordprocessingDrawing" xmlns:w10="urn:schemas-microsoft-com:office:word" xmlns:w="http://schemas.openxmlformats.org/wordprocessingml/2006/main" xmlns:w14="http://schemas.microsoft.com/office/word/2010/wordml" xmlns:w15="http://schemas.microsoft.com/office/word/2012/wordml" xmlns:w16cex="http://schemas.microsoft.com/office/word/2018/wordml/cex" xmlns:w16cid="http://schemas.microsoft.com/office/word/2016/wordml/cid" xmlns:w16="http://schemas.microsoft.com/office/word/2018/wordml" xmlns:w16du="http://schemas.microsoft.com/office/word/2023/wordml/word16du" xmlns:w16sdtdh="http://schemas.microsoft.com/office/word/2020/wordml/sdtdatahash" xmlns:w16se="http://schemas.microsoft.com/office/word/2015/wordml/symex" xmlns:wpg="http://schemas.microsoft.com/office/word/2010/wordprocessingGroup" xmlns:wpi="http://schemas.microsoft.com/office/word/2010/wordprocessingInk" xmlns:wne="http://schemas.microsoft.com/office/word/2006/wordml" xmlns:wps="http://schemas.microsoft.com/office/word/2010/wordprocessingShape" mc:Ignorable="w14 w15 w16se w16cid w16 w16cex w16sdtdh w16du wp14">
+<w:ftr xmlns:wpc="http://schemas.microsoft.com/office/word/2010/wordprocessingCanvas" xmlns:cx="http://schemas.microsoft.com/office/drawing/2014/chartex" xmlns:cx1="http://schemas.microsoft.com/office/drawing/2015/9/8/chartex" xmlns:cx2="http://schemas.microsoft.com/office/drawing/2015/10/21/chartex" xmlns:cx3="http://schemas.microsoft.com/office/drawing/2016/5/9/chartex" xmlns:cx4="http://schemas.microsoft.com/office/drawing/2016/5/10/chartex" xmlns:cx5="http://schemas.microsoft.com/office/drawing/2016/5/11/chartex" xmlns:cx6="http://schemas.microsoft.com/office/drawing/2016/5/12/chartex" xmlns:cx7="http://schemas.microsoft.com/office/drawing/2016/5/13/chartex" xmlns:cx8="http://schemas.microsoft.com/office/drawing/2016/5/14/chartex" xmlns:mc="http://schemas.openxmlformats.org/markup-compatibility/2006" xmlns:aink="http://schemas.microsoft.com/office/drawing/2016/ink" xmlns:am3d="http://schemas.microsoft.com/office/drawing/2017/model3d" xmlns:o="urn:schemas-microsoft-com:office:office" xmlns:oel="http://schemas.microsoft.com/office/2019/extlst" xmlns:r="http://schemas.openxmlformats.org/officeDocument/2006/relationships" xmlns:m="http://schemas.openxmlformats.org/officeDocument/2006/math" xmlns:v="urn:schemas-microsoft-com:vml" xmlns:wp14="http://schemas.microsoft.com/office/word/2010/wordprocessingDrawing" xmlns:wp="http://schemas.openxmlformats.org/drawingml/2006/wordprocessingDrawing" xmlns:w10="urn:schemas-microsoft-com:office:word" xmlns:w="http://schemas.openxmlformats.org/wordprocessingml/2006/main" xmlns:w14="http://schemas.microsoft.com/office/word/2010/wordml" xmlns:w15="http://schemas.microsoft.com/office/word/2012/wordml" xmlns:w16cex="http://schemas.microsoft.com/office/word/2018/wordml/cex" xmlns:w16cid="http://schemas.microsoft.com/office/word/2016/wordml/cid" xmlns:w16="http://schemas.microsoft.com/office/word/2018/wordml" xmlns:w16du="http://schemas.microsoft.com/office/word/2023/wordml/word16du" xmlns:w16sdtdh="http://schemas.microsoft.com/office/word/2020/wordml/sdtdatahash" xmlns:w16sdtfl="http://schemas.microsoft.com/office/word/2024/wordml/sdtformatlock" xmlns:w16se="http://schemas.microsoft.com/office/word/2015/wordml/symex" xmlns:wpg="http://schemas.microsoft.com/office/word/2010/wordprocessingGroup" xmlns:wpi="http://schemas.microsoft.com/office/word/2010/wordprocessingInk" xmlns:wne="http://schemas.microsoft.com/office/word/2006/wordml" xmlns:wps="http://schemas.microsoft.com/office/word/2010/wordprocessingShape" mc:Ignorable="w14 w15 w16se w16cid w16 w16cex w16sdtdh w16sdtfl w16du wp14">
   <w:p>
     <w:pPr>
       <w:pBdr>
@@ -5560,7 +5808,7 @@
 </file>
 
 <file path=word/footnotes.xml><?xml version="1.0" encoding="utf-8"?>
-<w:footnotes xmlns:wpc="http://schemas.microsoft.com/office/word/2010/wordprocessingCanvas" xmlns:cx="http://schemas.microsoft.com/office/drawing/2014/chartex" xmlns:cx1="http://schemas.microsoft.com/office/drawing/2015/9/8/chartex" xmlns:cx2="http://schemas.microsoft.com/office/drawing/2015/10/21/chartex" xmlns:cx3="http://schemas.microsoft.com/office/drawing/2016/5/9/chartex" xmlns:cx4="http://schemas.microsoft.com/office/drawing/2016/5/10/chartex" xmlns:cx5="http://schemas.microsoft.com/office/drawing/2016/5/11/chartex" xmlns:cx6="http://schemas.microsoft.com/office/drawing/2016/5/12/chartex" xmlns:cx7="http://schemas.microsoft.com/office/drawing/2016/5/13/chartex" xmlns:cx8="http://schemas.microsoft.com/office/drawing/2016/5/14/chartex" xmlns:mc="http://schemas.openxmlformats.org/markup-compatibility/2006" xmlns:aink="http://schemas.microsoft.com/office/drawing/2016/ink" xmlns:am3d="http://schemas.microsoft.com/office/drawing/2017/model3d" xmlns:o="urn:schemas-microsoft-com:office:office" xmlns:oel="http://schemas.microsoft.com/office/2019/extlst" xmlns:r="http://schemas.openxmlformats.org/officeDocument/2006/relationships" xmlns:m="http://schemas.openxmlformats.org/officeDocument/2006/math" xmlns:v="urn:schemas-microsoft-com:vml" xmlns:wp14="http://schemas.microsoft.com/office/word/2010/wordprocessingDrawing" xmlns:wp="http://schemas.openxmlformats.org/drawingml/2006/wordprocessingDrawing" xmlns:w10="urn:schemas-microsoft-com:office:word" xmlns:w="http://schemas.openxmlformats.org/wordprocessingml/2006/main" xmlns:w14="http://schemas.microsoft.com/office/word/2010/wordml" xmlns:w15="http://schemas.microsoft.com/office/word/2012/wordml" xmlns:w16cex="http://schemas.microsoft.com/office/word/2018/wordml/cex" xmlns:w16cid="http://schemas.microsoft.com/office/word/2016/wordml/cid" xmlns:w16="http://schemas.microsoft.com/office/word/2018/wordml" xmlns:w16du="http://schemas.microsoft.com/office/word/2023/wordml/word16du" xmlns:w16sdtdh="http://schemas.microsoft.com/office/word/2020/wordml/sdtdatahash" xmlns:w16se="http://schemas.microsoft.com/office/word/2015/wordml/symex" xmlns:wpg="http://schemas.microsoft.com/office/word/2010/wordprocessingGroup" xmlns:wpi="http://schemas.microsoft.com/office/word/2010/wordprocessingInk" xmlns:wne="http://schemas.microsoft.com/office/word/2006/wordml" xmlns:wps="http://schemas.microsoft.com/office/word/2010/wordprocessingShape" mc:Ignorable="w14 w15 w16se w16cid w16 w16cex w16sdtdh w16du wp14">
+<w:footnotes xmlns:wpc="http://schemas.microsoft.com/office/word/2010/wordprocessingCanvas" xmlns:cx="http://schemas.microsoft.com/office/drawing/2014/chartex" xmlns:cx1="http://schemas.microsoft.com/office/drawing/2015/9/8/chartex" xmlns:cx2="http://schemas.microsoft.com/office/drawing/2015/10/21/chartex" xmlns:cx3="http://schemas.microsoft.com/office/drawing/2016/5/9/chartex" xmlns:cx4="http://schemas.microsoft.com/office/drawing/2016/5/10/chartex" xmlns:cx5="http://schemas.microsoft.com/office/drawing/2016/5/11/chartex" xmlns:cx6="http://schemas.microsoft.com/office/drawing/2016/5/12/chartex" xmlns:cx7="http://schemas.microsoft.com/office/drawing/2016/5/13/chartex" xmlns:cx8="http://schemas.microsoft.com/office/drawing/2016/5/14/chartex" xmlns:mc="http://schemas.openxmlformats.org/markup-compatibility/2006" xmlns:aink="http://schemas.microsoft.com/office/drawing/2016/ink" xmlns:am3d="http://schemas.microsoft.com/office/drawing/2017/model3d" xmlns:o="urn:schemas-microsoft-com:office:office" xmlns:oel="http://schemas.microsoft.com/office/2019/extlst" xmlns:r="http://schemas.openxmlformats.org/officeDocument/2006/relationships" xmlns:m="http://schemas.openxmlformats.org/officeDocument/2006/math" xmlns:v="urn:schemas-microsoft-com:vml" xmlns:wp14="http://schemas.microsoft.com/office/word/2010/wordprocessingDrawing" xmlns:wp="http://schemas.openxmlformats.org/drawingml/2006/wordprocessingDrawing" xmlns:w10="urn:schemas-microsoft-com:office:word" xmlns:w="http://schemas.openxmlformats.org/wordprocessingml/2006/main" xmlns:w14="http://schemas.microsoft.com/office/word/2010/wordml" xmlns:w15="http://schemas.microsoft.com/office/word/2012/wordml" xmlns:w16cex="http://schemas.microsoft.com/office/word/2018/wordml/cex" xmlns:w16cid="http://schemas.microsoft.com/office/word/2016/wordml/cid" xmlns:w16="http://schemas.microsoft.com/office/word/2018/wordml" xmlns:w16du="http://schemas.microsoft.com/office/word/2023/wordml/word16du" xmlns:w16sdtdh="http://schemas.microsoft.com/office/word/2020/wordml/sdtdatahash" xmlns:w16sdtfl="http://schemas.microsoft.com/office/word/2024/wordml/sdtformatlock" xmlns:w16se="http://schemas.microsoft.com/office/word/2015/wordml/symex" xmlns:wpg="http://schemas.microsoft.com/office/word/2010/wordprocessingGroup" xmlns:wpi="http://schemas.microsoft.com/office/word/2010/wordprocessingInk" xmlns:wne="http://schemas.microsoft.com/office/word/2006/wordml" xmlns:wps="http://schemas.microsoft.com/office/word/2010/wordprocessingShape" mc:Ignorable="w14 w15 w16se w16cid w16 w16cex w16sdtdh w16sdtfl w16du wp14">
   <w:footnote w:type="separator" w:id="-1">
     <w:p>
       <w:pPr>
@@ -5585,7 +5833,7 @@
 </file>
 
 <file path=word/header1.xml><?xml version="1.0" encoding="utf-8"?>
-<w:hdr xmlns:wpc="http://schemas.microsoft.com/office/word/2010/wordprocessingCanvas" xmlns:cx="http://schemas.microsoft.com/office/drawing/2014/chartex" xmlns:cx1="http://schemas.microsoft.com/office/drawing/2015/9/8/chartex" xmlns:cx2="http://schemas.microsoft.com/office/drawing/2015/10/21/chartex" xmlns:cx3="http://schemas.microsoft.com/office/drawing/2016/5/9/chartex" xmlns:cx4="http://schemas.microsoft.com/office/drawing/2016/5/10/chartex" xmlns:cx5="http://schemas.microsoft.com/office/drawing/2016/5/11/chartex" xmlns:cx6="http://schemas.microsoft.com/office/drawing/2016/5/12/chartex" xmlns:cx7="http://schemas.microsoft.com/office/drawing/2016/5/13/chartex" xmlns:cx8="http://schemas.microsoft.com/office/drawing/2016/5/14/chartex" xmlns:mc="http://schemas.openxmlformats.org/markup-compatibility/2006" xmlns:aink="http://schemas.microsoft.com/office/drawing/2016/ink" xmlns:am3d="http://schemas.microsoft.com/office/drawing/2017/model3d" xmlns:o="urn:schemas-microsoft-com:office:office" xmlns:oel="http://schemas.microsoft.com/office/2019/extlst" xmlns:r="http://schemas.openxmlformats.org/officeDocument/2006/relationships" xmlns:m="http://schemas.openxmlformats.org/officeDocument/2006/math" xmlns:v="urn:schemas-microsoft-com:vml" xmlns:wp14="http://schemas.microsoft.com/office/word/2010/wordprocessingDrawing" xmlns:wp="http://schemas.openxmlformats.org/drawingml/2006/wordprocessingDrawing" xmlns:w10="urn:schemas-microsoft-com:office:word" xmlns:w="http://schemas.openxmlformats.org/wordprocessingml/2006/main" xmlns:w14="http://schemas.microsoft.com/office/word/2010/wordml" xmlns:w15="http://schemas.microsoft.com/office/word/2012/wordml" xmlns:w16cex="http://schemas.microsoft.com/office/word/2018/wordml/cex" xmlns:w16cid="http://schemas.microsoft.com/office/word/2016/wordml/cid" xmlns:w16="http://schemas.microsoft.com/office/word/2018/wordml" xmlns:w16du="http://schemas.microsoft.com/office/word/2023/wordml/word16du" xmlns:w16sdtdh="http://schemas.microsoft.com/office/word/2020/wordml/sdtdatahash" xmlns:w16se="http://schemas.microsoft.com/office/word/2015/wordml/symex" xmlns:wpg="http://schemas.microsoft.com/office/word/2010/wordprocessingGroup" xmlns:wpi="http://schemas.microsoft.com/office/word/2010/wordprocessingInk" xmlns:wne="http://schemas.microsoft.com/office/word/2006/wordml" xmlns:wps="http://schemas.microsoft.com/office/word/2010/wordprocessingShape" mc:Ignorable="w14 w15 w16se w16cid w16 w16cex w16sdtdh w16du wp14">
+<w:hdr xmlns:wpc="http://schemas.microsoft.com/office/word/2010/wordprocessingCanvas" xmlns:cx="http://schemas.microsoft.com/office/drawing/2014/chartex" xmlns:cx1="http://schemas.microsoft.com/office/drawing/2015/9/8/chartex" xmlns:cx2="http://schemas.microsoft.com/office/drawing/2015/10/21/chartex" xmlns:cx3="http://schemas.microsoft.com/office/drawing/2016/5/9/chartex" xmlns:cx4="http://schemas.microsoft.com/office/drawing/2016/5/10/chartex" xmlns:cx5="http://schemas.microsoft.com/office/drawing/2016/5/11/chartex" xmlns:cx6="http://schemas.microsoft.com/office/drawing/2016/5/12/chartex" xmlns:cx7="http://schemas.microsoft.com/office/drawing/2016/5/13/chartex" xmlns:cx8="http://schemas.microsoft.com/office/drawing/2016/5/14/chartex" xmlns:mc="http://schemas.openxmlformats.org/markup-compatibility/2006" xmlns:aink="http://schemas.microsoft.com/office/drawing/2016/ink" xmlns:am3d="http://schemas.microsoft.com/office/drawing/2017/model3d" xmlns:o="urn:schemas-microsoft-com:office:office" xmlns:oel="http://schemas.microsoft.com/office/2019/extlst" xmlns:r="http://schemas.openxmlformats.org/officeDocument/2006/relationships" xmlns:m="http://schemas.openxmlformats.org/officeDocument/2006/math" xmlns:v="urn:schemas-microsoft-com:vml" xmlns:wp14="http://schemas.microsoft.com/office/word/2010/wordprocessingDrawing" xmlns:wp="http://schemas.openxmlformats.org/drawingml/2006/wordprocessingDrawing" xmlns:w10="urn:schemas-microsoft-com:office:word" xmlns:w="http://schemas.openxmlformats.org/wordprocessingml/2006/main" xmlns:w14="http://schemas.microsoft.com/office/word/2010/wordml" xmlns:w15="http://schemas.microsoft.com/office/word/2012/wordml" xmlns:w16cex="http://schemas.microsoft.com/office/word/2018/wordml/cex" xmlns:w16cid="http://schemas.microsoft.com/office/word/2016/wordml/cid" xmlns:w16="http://schemas.microsoft.com/office/word/2018/wordml" xmlns:w16du="http://schemas.microsoft.com/office/word/2023/wordml/word16du" xmlns:w16sdtdh="http://schemas.microsoft.com/office/word/2020/wordml/sdtdatahash" xmlns:w16sdtfl="http://schemas.microsoft.com/office/word/2024/wordml/sdtformatlock" xmlns:w16se="http://schemas.microsoft.com/office/word/2015/wordml/symex" xmlns:wpg="http://schemas.microsoft.com/office/word/2010/wordprocessingGroup" xmlns:wpi="http://schemas.microsoft.com/office/word/2010/wordprocessingInk" xmlns:wne="http://schemas.microsoft.com/office/word/2006/wordml" xmlns:wps="http://schemas.microsoft.com/office/word/2010/wordprocessingShape" mc:Ignorable="w14 w15 w16se w16cid w16 w16cex w16sdtdh w16sdtfl w16du wp14">
   <w:p>
     <w:pPr>
       <w:pStyle w:val="Header"/>
@@ -5598,7 +5846,7 @@
 </file>
 
 <file path=word/header2.xml><?xml version="1.0" encoding="utf-8"?>
-<w:hdr xmlns:wpc="http://schemas.microsoft.com/office/word/2010/wordprocessingCanvas" xmlns:cx="http://schemas.microsoft.com/office/drawing/2014/chartex" xmlns:cx1="http://schemas.microsoft.com/office/drawing/2015/9/8/chartex" xmlns:cx2="http://schemas.microsoft.com/office/drawing/2015/10/21/chartex" xmlns:cx3="http://schemas.microsoft.com/office/drawing/2016/5/9/chartex" xmlns:cx4="http://schemas.microsoft.com/office/drawing/2016/5/10/chartex" xmlns:cx5="http://schemas.microsoft.com/office/drawing/2016/5/11/chartex" xmlns:cx6="http://schemas.microsoft.com/office/drawing/2016/5/12/chartex" xmlns:cx7="http://schemas.microsoft.com/office/drawing/2016/5/13/chartex" xmlns:cx8="http://schemas.microsoft.com/office/drawing/2016/5/14/chartex" xmlns:mc="http://schemas.openxmlformats.org/markup-compatibility/2006" xmlns:aink="http://schemas.microsoft.com/office/drawing/2016/ink" xmlns:am3d="http://schemas.microsoft.com/office/drawing/2017/model3d" xmlns:o="urn:schemas-microsoft-com:office:office" xmlns:oel="http://schemas.microsoft.com/office/2019/extlst" xmlns:r="http://schemas.openxmlformats.org/officeDocument/2006/relationships" xmlns:m="http://schemas.openxmlformats.org/officeDocument/2006/math" xmlns:v="urn:schemas-microsoft-com:vml" xmlns:wp14="http://schemas.microsoft.com/office/word/2010/wordprocessingDrawing" xmlns:wp="http://schemas.openxmlformats.org/drawingml/2006/wordprocessingDrawing" xmlns:w10="urn:schemas-microsoft-com:office:word" xmlns:w="http://schemas.openxmlformats.org/wordprocessingml/2006/main" xmlns:w14="http://schemas.microsoft.com/office/word/2010/wordml" xmlns:w15="http://schemas.microsoft.com/office/word/2012/wordml" xmlns:w16cex="http://schemas.microsoft.com/office/word/2018/wordml/cex" xmlns:w16cid="http://schemas.microsoft.com/office/word/2016/wordml/cid" xmlns:w16="http://schemas.microsoft.com/office/word/2018/wordml" xmlns:w16du="http://schemas.microsoft.com/office/word/2023/wordml/word16du" xmlns:w16sdtdh="http://schemas.microsoft.com/office/word/2020/wordml/sdtdatahash" xmlns:w16se="http://schemas.microsoft.com/office/word/2015/wordml/symex" xmlns:wpg="http://schemas.microsoft.com/office/word/2010/wordprocessingGroup" xmlns:wpi="http://schemas.microsoft.com/office/word/2010/wordprocessingInk" xmlns:wne="http://schemas.microsoft.com/office/word/2006/wordml" xmlns:wps="http://schemas.microsoft.com/office/word/2010/wordprocessingShape" mc:Ignorable="w14 w15 w16se w16cid w16 w16cex w16sdtdh w16du wp14">
+<w:hdr xmlns:wpc="http://schemas.microsoft.com/office/word/2010/wordprocessingCanvas" xmlns:cx="http://schemas.microsoft.com/office/drawing/2014/chartex" xmlns:cx1="http://schemas.microsoft.com/office/drawing/2015/9/8/chartex" xmlns:cx2="http://schemas.microsoft.com/office/drawing/2015/10/21/chartex" xmlns:cx3="http://schemas.microsoft.com/office/drawing/2016/5/9/chartex" xmlns:cx4="http://schemas.microsoft.com/office/drawing/2016/5/10/chartex" xmlns:cx5="http://schemas.microsoft.com/office/drawing/2016/5/11/chartex" xmlns:cx6="http://schemas.microsoft.com/office/drawing/2016/5/12/chartex" xmlns:cx7="http://schemas.microsoft.com/office/drawing/2016/5/13/chartex" xmlns:cx8="http://schemas.microsoft.com/office/drawing/2016/5/14/chartex" xmlns:mc="http://schemas.openxmlformats.org/markup-compatibility/2006" xmlns:aink="http://schemas.microsoft.com/office/drawing/2016/ink" xmlns:am3d="http://schemas.microsoft.com/office/drawing/2017/model3d" xmlns:o="urn:schemas-microsoft-com:office:office" xmlns:oel="http://schemas.microsoft.com/office/2019/extlst" xmlns:r="http://schemas.openxmlformats.org/officeDocument/2006/relationships" xmlns:m="http://schemas.openxmlformats.org/officeDocument/2006/math" xmlns:v="urn:schemas-microsoft-com:vml" xmlns:wp14="http://schemas.microsoft.com/office/word/2010/wordprocessingDrawing" xmlns:wp="http://schemas.openxmlformats.org/drawingml/2006/wordprocessingDrawing" xmlns:w10="urn:schemas-microsoft-com:office:word" xmlns:w="http://schemas.openxmlformats.org/wordprocessingml/2006/main" xmlns:w14="http://schemas.microsoft.com/office/word/2010/wordml" xmlns:w15="http://schemas.microsoft.com/office/word/2012/wordml" xmlns:w16cex="http://schemas.microsoft.com/office/word/2018/wordml/cex" xmlns:w16cid="http://schemas.microsoft.com/office/word/2016/wordml/cid" xmlns:w16="http://schemas.microsoft.com/office/word/2018/wordml" xmlns:w16du="http://schemas.microsoft.com/office/word/2023/wordml/word16du" xmlns:w16sdtdh="http://schemas.microsoft.com/office/word/2020/wordml/sdtdatahash" xmlns:w16sdtfl="http://schemas.microsoft.com/office/word/2024/wordml/sdtformatlock" xmlns:w16se="http://schemas.microsoft.com/office/word/2015/wordml/symex" xmlns:wpg="http://schemas.microsoft.com/office/word/2010/wordprocessingGroup" xmlns:wpi="http://schemas.microsoft.com/office/word/2010/wordprocessingInk" xmlns:wne="http://schemas.microsoft.com/office/word/2006/wordml" xmlns:wps="http://schemas.microsoft.com/office/word/2010/wordprocessingShape" mc:Ignorable="w14 w15 w16se w16cid w16 w16cex w16sdtdh w16sdtfl w16du wp14">
   <w:p>
     <w:pPr>
       <w:pStyle w:val="Header"/>
@@ -5611,7 +5859,7 @@
 </file>
 
 <file path=word/styles.xml><?xml version="1.0" encoding="utf-8"?>
-<w:styles xmlns:mc="http://schemas.openxmlformats.org/markup-compatibility/2006" xmlns:r="http://schemas.openxmlformats.org/officeDocument/2006/relationships" xmlns:w="http://schemas.openxmlformats.org/wordprocessingml/2006/main" xmlns:w14="http://schemas.microsoft.com/office/word/2010/wordml" xmlns:w15="http://schemas.microsoft.com/office/word/2012/wordml" xmlns:w16cex="http://schemas.microsoft.com/office/word/2018/wordml/cex" xmlns:w16cid="http://schemas.microsoft.com/office/word/2016/wordml/cid" xmlns:w16="http://schemas.microsoft.com/office/word/2018/wordml" xmlns:w16du="http://schemas.microsoft.com/office/word/2023/wordml/word16du" xmlns:w16sdtdh="http://schemas.microsoft.com/office/word/2020/wordml/sdtdatahash" xmlns:w16se="http://schemas.microsoft.com/office/word/2015/wordml/symex" mc:Ignorable="w14 w15 w16se w16cid w16 w16cex w16sdtdh w16du">
+<w:styles xmlns:mc="http://schemas.openxmlformats.org/markup-compatibility/2006" xmlns:r="http://schemas.openxmlformats.org/officeDocument/2006/relationships" xmlns:w="http://schemas.openxmlformats.org/wordprocessingml/2006/main" xmlns:w14="http://schemas.microsoft.com/office/word/2010/wordml" xmlns:w15="http://schemas.microsoft.com/office/word/2012/wordml" xmlns:w16cex="http://schemas.microsoft.com/office/word/2018/wordml/cex" xmlns:w16cid="http://schemas.microsoft.com/office/word/2016/wordml/cid" xmlns:w16="http://schemas.microsoft.com/office/word/2018/wordml" xmlns:w16du="http://schemas.microsoft.com/office/word/2023/wordml/word16du" xmlns:w16sdtdh="http://schemas.microsoft.com/office/word/2020/wordml/sdtdatahash" xmlns:w16sdtfl="http://schemas.microsoft.com/office/word/2024/wordml/sdtformatlock" xmlns:w16se="http://schemas.microsoft.com/office/word/2015/wordml/symex" mc:Ignorable="w14 w15 w16se w16cid w16 w16cex w16sdtdh w16sdtfl w16du">
   <w:docDefaults>
     <w:rPrDefault>
       <w:rPr>

</xml_diff>

<commit_message>
nmv 27 04 2025
</commit_message>
<xml_diff>
--- a/AraNyaka/TA 7-8 Malayalam Corrections.docx
+++ b/AraNyaka/TA 7-8 Malayalam Corrections.docx
@@ -589,16 +589,7 @@
                 <w:sz w:val="28"/>
                 <w:szCs w:val="28"/>
               </w:rPr>
-              <w:t>5</w:t>
-            </w:r>
-            <w:r>
-              <w:rPr>
-                <w:b/>
-                <w:bCs/>
-                <w:sz w:val="28"/>
-                <w:szCs w:val="28"/>
-              </w:rPr>
-              <w:t>t</w:t>
+              <w:t>5t</w:t>
             </w:r>
             <w:r>
               <w:rPr>
@@ -797,6 +788,333 @@
                 <w:lang w:val="en-IN" w:eastAsia="en-IN" w:bidi="ml-IN"/>
               </w:rPr>
               <w:t>ZûI |</w:t>
+            </w:r>
+          </w:p>
+        </w:tc>
+      </w:tr>
+      <w:tr>
+        <w:trPr>
+          <w:trHeight w:val="743"/>
+        </w:trPr>
+        <w:tc>
+          <w:tcPr>
+            <w:tcW w:w="3735" w:type="dxa"/>
+            <w:tcBorders>
+              <w:top w:val="single" w:sz="4" w:space="0" w:color="000000"/>
+              <w:left w:val="single" w:sz="4" w:space="0" w:color="000000"/>
+              <w:bottom w:val="single" w:sz="4" w:space="0" w:color="000000"/>
+              <w:right w:val="single" w:sz="4" w:space="0" w:color="000000"/>
+            </w:tcBorders>
+          </w:tcPr>
+          <w:p>
+            <w:pPr>
+              <w:spacing w:before="0" w:line="240" w:lineRule="auto"/>
+              <w:rPr>
+                <w:b/>
+                <w:bCs/>
+                <w:sz w:val="28"/>
+                <w:szCs w:val="28"/>
+              </w:rPr>
+            </w:pPr>
+            <w:r>
+              <w:rPr>
+                <w:b/>
+                <w:bCs/>
+                <w:sz w:val="28"/>
+                <w:szCs w:val="28"/>
+              </w:rPr>
+              <w:t xml:space="preserve">TA </w:t>
+            </w:r>
+            <w:r>
+              <w:rPr>
+                <w:b/>
+                <w:bCs/>
+                <w:sz w:val="28"/>
+                <w:szCs w:val="28"/>
+              </w:rPr>
+              <w:t>8.</w:t>
+            </w:r>
+            <w:r>
+              <w:rPr>
+                <w:b/>
+                <w:bCs/>
+                <w:sz w:val="28"/>
+                <w:szCs w:val="28"/>
+              </w:rPr>
+              <w:t>2</w:t>
+            </w:r>
+            <w:r>
+              <w:rPr>
+                <w:b/>
+                <w:bCs/>
+                <w:sz w:val="28"/>
+                <w:szCs w:val="28"/>
+              </w:rPr>
+              <w:t>.5</w:t>
+            </w:r>
+          </w:p>
+          <w:p>
+            <w:pPr>
+              <w:spacing w:before="0" w:line="240" w:lineRule="auto"/>
+              <w:rPr>
+                <w:b/>
+                <w:bCs/>
+                <w:sz w:val="28"/>
+                <w:szCs w:val="28"/>
+              </w:rPr>
+            </w:pPr>
+            <w:r>
+              <w:rPr>
+                <w:b/>
+                <w:bCs/>
+                <w:sz w:val="28"/>
+                <w:szCs w:val="28"/>
+              </w:rPr>
+              <w:t xml:space="preserve">Statement </w:t>
+            </w:r>
+            <w:r>
+              <w:rPr>
+                <w:b/>
+                <w:bCs/>
+                <w:sz w:val="28"/>
+                <w:szCs w:val="28"/>
+              </w:rPr>
+              <w:t xml:space="preserve">- </w:t>
+            </w:r>
+            <w:r>
+              <w:rPr>
+                <w:b/>
+                <w:bCs/>
+                <w:sz w:val="28"/>
+                <w:szCs w:val="28"/>
+              </w:rPr>
+              <w:t>7</w:t>
+            </w:r>
+          </w:p>
+          <w:p>
+            <w:pPr>
+              <w:spacing w:before="0" w:line="240" w:lineRule="auto"/>
+              <w:rPr>
+                <w:b/>
+                <w:bCs/>
+                <w:sz w:val="28"/>
+                <w:szCs w:val="28"/>
+              </w:rPr>
+            </w:pPr>
+            <w:r>
+              <w:rPr>
+                <w:b/>
+                <w:bCs/>
+                <w:sz w:val="28"/>
+                <w:szCs w:val="28"/>
+              </w:rPr>
+              <w:t>12</w:t>
+            </w:r>
+            <w:r>
+              <w:rPr>
+                <w:b/>
+                <w:bCs/>
+                <w:sz w:val="28"/>
+                <w:szCs w:val="28"/>
+              </w:rPr>
+              <w:t>t</w:t>
+            </w:r>
+            <w:r>
+              <w:rPr>
+                <w:b/>
+                <w:bCs/>
+                <w:sz w:val="28"/>
+                <w:szCs w:val="28"/>
+              </w:rPr>
+              <w:t>h Dasini</w:t>
+            </w:r>
+          </w:p>
+        </w:tc>
+        <w:tc>
+          <w:tcPr>
+            <w:tcW w:w="5103" w:type="dxa"/>
+            <w:tcBorders>
+              <w:top w:val="single" w:sz="4" w:space="0" w:color="000000"/>
+              <w:left w:val="single" w:sz="4" w:space="0" w:color="000000"/>
+              <w:bottom w:val="single" w:sz="4" w:space="0" w:color="000000"/>
+              <w:right w:val="single" w:sz="4" w:space="0" w:color="000000"/>
+            </w:tcBorders>
+          </w:tcPr>
+          <w:p>
+            <w:pPr>
+              <w:spacing w:before="0" w:line="252" w:lineRule="auto"/>
+              <w:rPr>
+                <w:rFonts w:ascii="BRH Malayalam Extra" w:eastAsia="Times New Roman" w:hAnsi="BRH Malayalam Extra" w:cs="BRH Malayalam Extra"/>
+                <w:color w:val="000000"/>
+                <w:sz w:val="40"/>
+                <w:szCs w:val="40"/>
+                <w:lang w:val="en-IN" w:eastAsia="en-IN" w:bidi="ml-IN"/>
+              </w:rPr>
+            </w:pPr>
+            <w:r>
+              <w:rPr>
+                <w:rFonts w:ascii="BRH Malayalam Extra" w:eastAsia="Times New Roman" w:hAnsi="BRH Malayalam Extra" w:cs="BRH Malayalam Extra"/>
+                <w:color w:val="000000"/>
+                <w:sz w:val="40"/>
+                <w:szCs w:val="40"/>
+                <w:lang w:val="en-IN" w:eastAsia="en-IN" w:bidi="ml-IN"/>
+              </w:rPr>
+              <w:t>tsëx˜hõx</w:t>
+            </w:r>
+            <w:r>
+              <w:rPr>
+                <w:rFonts w:ascii="BRH Malayalam Extra" w:eastAsia="Times New Roman" w:hAnsi="BRH Malayalam Extra" w:cs="BRH Malayalam Extra"/>
+                <w:color w:val="000000"/>
+                <w:sz w:val="34"/>
+                <w:szCs w:val="40"/>
+                <w:lang w:val="en-IN" w:eastAsia="en-IN" w:bidi="ml-IN"/>
+              </w:rPr>
+              <w:t>–</w:t>
+            </w:r>
+            <w:r>
+              <w:rPr>
+                <w:rFonts w:ascii="BRH Malayalam Extra" w:eastAsia="Times New Roman" w:hAnsi="BRH Malayalam Extra" w:cs="BRH Malayalam Extra"/>
+                <w:color w:val="000000"/>
+                <w:sz w:val="40"/>
+                <w:szCs w:val="40"/>
+                <w:lang w:val="en-IN" w:eastAsia="en-IN" w:bidi="ml-IN"/>
+              </w:rPr>
+              <w:t>iy</w:t>
+            </w:r>
+            <w:r>
+              <w:rPr>
+                <w:rFonts w:ascii="BRH Malayalam Extra" w:eastAsia="Times New Roman" w:hAnsi="BRH Malayalam Extra" w:cs="BRH Malayalam Extra"/>
+                <w:color w:val="000000"/>
+                <w:sz w:val="40"/>
+                <w:szCs w:val="40"/>
+                <w:highlight w:val="yellow"/>
+                <w:lang w:val="en-IN" w:eastAsia="en-IN" w:bidi="ml-IN"/>
+              </w:rPr>
+              <w:t>Zõx</w:t>
+            </w:r>
+            <w:r>
+              <w:rPr>
+                <w:rFonts w:ascii="BRH Malayalam Extra" w:eastAsia="Times New Roman" w:hAnsi="BRH Malayalam Extra" w:cs="BRH Malayalam Extra"/>
+                <w:color w:val="000000"/>
+                <w:sz w:val="40"/>
+                <w:szCs w:val="40"/>
+                <w:lang w:val="en-IN" w:eastAsia="en-IN" w:bidi="ml-IN"/>
+              </w:rPr>
+              <w:t>t</w:t>
+            </w:r>
+            <w:r>
+              <w:rPr>
+                <w:rFonts w:ascii="BRH Malayalam Extra" w:eastAsia="Times New Roman" w:hAnsi="BRH Malayalam Extra" w:cs="BRH Malayalam Extra"/>
+                <w:color w:val="000000"/>
+                <w:sz w:val="34"/>
+                <w:szCs w:val="40"/>
+                <w:lang w:val="en-IN" w:eastAsia="en-IN" w:bidi="ml-IN"/>
+              </w:rPr>
+              <w:t>–</w:t>
+            </w:r>
+            <w:r>
+              <w:rPr>
+                <w:rFonts w:ascii="BRH Malayalam Extra" w:eastAsia="Times New Roman" w:hAnsi="BRH Malayalam Extra" w:cs="BRH Malayalam Extra"/>
+                <w:color w:val="000000"/>
+                <w:sz w:val="40"/>
+                <w:szCs w:val="40"/>
+                <w:lang w:val="en-IN" w:eastAsia="en-IN" w:bidi="ml-IN"/>
+              </w:rPr>
+              <w:t xml:space="preserve"> j¤¤Zõ˜ |</w:t>
+            </w:r>
+          </w:p>
+        </w:tc>
+        <w:tc>
+          <w:tcPr>
+            <w:tcW w:w="5245" w:type="dxa"/>
+            <w:tcBorders>
+              <w:top w:val="single" w:sz="4" w:space="0" w:color="000000"/>
+              <w:left w:val="single" w:sz="4" w:space="0" w:color="000000"/>
+              <w:bottom w:val="single" w:sz="4" w:space="0" w:color="000000"/>
+              <w:right w:val="single" w:sz="4" w:space="0" w:color="000000"/>
+            </w:tcBorders>
+          </w:tcPr>
+          <w:p>
+            <w:pPr>
+              <w:spacing w:before="0" w:line="252" w:lineRule="auto"/>
+              <w:rPr>
+                <w:rFonts w:ascii="BRH Malayalam Extra" w:eastAsia="Times New Roman" w:hAnsi="BRH Malayalam Extra" w:cs="BRH Malayalam Extra"/>
+                <w:color w:val="000000"/>
+                <w:sz w:val="40"/>
+                <w:szCs w:val="40"/>
+                <w:lang w:val="en-IN" w:eastAsia="en-IN" w:bidi="ml-IN"/>
+              </w:rPr>
+            </w:pPr>
+            <w:r>
+              <w:rPr>
+                <w:rFonts w:ascii="BRH Malayalam Extra" w:eastAsia="Times New Roman" w:hAnsi="BRH Malayalam Extra" w:cs="BRH Malayalam Extra"/>
+                <w:color w:val="000000"/>
+                <w:sz w:val="40"/>
+                <w:szCs w:val="40"/>
+                <w:lang w:val="en-IN" w:eastAsia="en-IN" w:bidi="ml-IN"/>
+              </w:rPr>
+              <w:t>tsëx˜hõx</w:t>
+            </w:r>
+            <w:r>
+              <w:rPr>
+                <w:rFonts w:ascii="BRH Malayalam Extra" w:eastAsia="Times New Roman" w:hAnsi="BRH Malayalam Extra" w:cs="BRH Malayalam Extra"/>
+                <w:color w:val="000000"/>
+                <w:sz w:val="34"/>
+                <w:szCs w:val="40"/>
+                <w:lang w:val="en-IN" w:eastAsia="en-IN" w:bidi="ml-IN"/>
+              </w:rPr>
+              <w:t>–</w:t>
+            </w:r>
+            <w:r>
+              <w:rPr>
+                <w:rFonts w:ascii="BRH Malayalam Extra" w:eastAsia="Times New Roman" w:hAnsi="BRH Malayalam Extra" w:cs="BRH Malayalam Extra"/>
+                <w:color w:val="000000"/>
+                <w:sz w:val="40"/>
+                <w:szCs w:val="40"/>
+                <w:lang w:val="en-IN" w:eastAsia="en-IN" w:bidi="ml-IN"/>
+              </w:rPr>
+              <w:t>iy</w:t>
+            </w:r>
+            <w:r>
+              <w:rPr>
+                <w:rFonts w:ascii="BRH Malayalam Extra" w:eastAsia="Times New Roman" w:hAnsi="BRH Malayalam Extra" w:cs="BRH Malayalam Extra"/>
+                <w:color w:val="000000"/>
+                <w:sz w:val="40"/>
+                <w:szCs w:val="40"/>
+                <w:highlight w:val="green"/>
+                <w:lang w:val="en-IN" w:eastAsia="en-IN" w:bidi="ml-IN"/>
+              </w:rPr>
+              <w:t>Zõx</w:t>
+            </w:r>
+            <w:r>
+              <w:rPr>
+                <w:rFonts w:ascii="BRH Malayalam Extra" w:eastAsia="Times New Roman" w:hAnsi="BRH Malayalam Extra" w:cs="BRH Malayalam Extra"/>
+                <w:color w:val="000000"/>
+                <w:sz w:val="40"/>
+                <w:szCs w:val="40"/>
+                <w:lang w:val="en-IN" w:eastAsia="en-IN" w:bidi="ml-IN"/>
+              </w:rPr>
+              <w:t>—t</w:t>
+            </w:r>
+            <w:r>
+              <w:rPr>
+                <w:rFonts w:ascii="BRH Malayalam Extra" w:eastAsia="Times New Roman" w:hAnsi="BRH Malayalam Extra" w:cs="BRH Malayalam Extra"/>
+                <w:color w:val="000000"/>
+                <w:sz w:val="34"/>
+                <w:szCs w:val="40"/>
+                <w:lang w:val="en-IN" w:eastAsia="en-IN" w:bidi="ml-IN"/>
+              </w:rPr>
+              <w:t>–</w:t>
+            </w:r>
+            <w:r>
+              <w:rPr>
+                <w:rFonts w:ascii="BRH Malayalam Extra" w:eastAsia="Times New Roman" w:hAnsi="BRH Malayalam Extra" w:cs="BRH Malayalam Extra"/>
+                <w:color w:val="000000"/>
+                <w:sz w:val="40"/>
+                <w:szCs w:val="40"/>
+                <w:lang w:val="en-IN" w:eastAsia="en-IN" w:bidi="ml-IN"/>
+              </w:rPr>
+              <w:t xml:space="preserve"> j¤¤Zõ˜ |</w:t>
             </w:r>
           </w:p>
         </w:tc>
@@ -1256,6 +1574,7 @@
                 <w:sz w:val="28"/>
                 <w:szCs w:val="28"/>
               </w:rPr>
+              <w:lastRenderedPageBreak/>
               <w:t xml:space="preserve">TA </w:t>
             </w:r>
             <w:r>
@@ -1467,7 +1786,6 @@
                 <w:sz w:val="28"/>
                 <w:szCs w:val="28"/>
               </w:rPr>
-              <w:lastRenderedPageBreak/>
               <w:t xml:space="preserve">TA </w:t>
             </w:r>
             <w:r>

</xml_diff>